<commit_message>
ong troi oi cuu con
</commit_message>
<xml_diff>
--- a/Documents/Mẫu 2. Báo cáo sản phẩm khởi nghiệp (Hoàn thiện).docx
+++ b/Documents/Mẫu 2. Báo cáo sản phẩm khởi nghiệp (Hoàn thiện).docx
@@ -6133,6 +6133,809 @@
     </w:p>
     <w:p>
       <w:pPr>
+        <w:spacing w:before="100" w:beforeAutospacing="1" w:after="100" w:afterAutospacing="1"/>
+        <w:ind w:firstLine="567"/>
+        <w:rPr>
+          <w:rFonts w:ascii="Times New Roman" w:eastAsia="Times New Roman" w:hAnsi="Times New Roman" w:cs="Times New Roman"/>
+          <w:lang w:eastAsia="en-US"/>
+        </w:rPr>
+      </w:pPr>
+      <w:r>
+        <w:rPr>
+          <w:rFonts w:ascii="Times New Roman" w:eastAsia="Times New Roman" w:hAnsi="Times New Roman" w:cs="Times New Roman"/>
+          <w:b/>
+          <w:bCs/>
+          <w:lang w:eastAsia="en-US"/>
+        </w:rPr>
+        <w:t xml:space="preserve">I. </w:t>
+      </w:r>
+      <w:r>
+        <w:rPr>
+          <w:rFonts w:ascii="Times New Roman" w:eastAsia="Times New Roman" w:hAnsi="Times New Roman" w:cs="Times New Roman"/>
+          <w:b/>
+          <w:bCs/>
+          <w:lang w:eastAsia="en-US"/>
+        </w:rPr>
+        <w:t>Mô hình dữ liệu</w:t>
+      </w:r>
+    </w:p>
+    <w:p>
+      <w:pPr>
+        <w:spacing w:before="100" w:beforeAutospacing="1" w:after="100" w:afterAutospacing="1"/>
+        <w:ind w:left="720"/>
+        <w:rPr>
+          <w:rFonts w:ascii="Times New Roman" w:eastAsia="Times New Roman" w:hAnsi="Times New Roman" w:cs="Times New Roman"/>
+          <w:lang w:eastAsia="en-US"/>
+        </w:rPr>
+      </w:pPr>
+      <w:r>
+        <w:rPr>
+          <w:rFonts w:ascii="Times New Roman" w:eastAsia="Times New Roman" w:hAnsi="Times New Roman" w:cs="Times New Roman"/>
+          <w:lang w:eastAsia="en-US"/>
+        </w:rPr>
+        <w:t>Hệ thống thi trắc nghiệm sử dụng mô hình dữ liệu quan hệ để lưu trữ và quản lý dữ liệu. Mô hình này bao gồm các bảng dữ liệu sau:</w:t>
+      </w:r>
+    </w:p>
+    <w:p>
+      <w:pPr>
+        <w:numPr>
+          <w:ilvl w:val="0"/>
+          <w:numId w:val="45"/>
+        </w:numPr>
+        <w:spacing w:before="100" w:beforeAutospacing="1" w:after="100" w:afterAutospacing="1"/>
+        <w:rPr>
+          <w:rFonts w:ascii="Times New Roman" w:eastAsia="Times New Roman" w:hAnsi="Times New Roman" w:cs="Times New Roman"/>
+          <w:lang w:eastAsia="en-US"/>
+        </w:rPr>
+      </w:pPr>
+      <w:r>
+        <w:rPr>
+          <w:rFonts w:ascii="Times New Roman" w:eastAsia="Times New Roman" w:hAnsi="Times New Roman" w:cs="Times New Roman"/>
+          <w:b/>
+          <w:bCs/>
+          <w:lang w:eastAsia="en-US"/>
+        </w:rPr>
+        <w:t xml:space="preserve">Bảng </w:t>
+      </w:r>
+      <w:r>
+        <w:rPr>
+          <w:rFonts w:ascii="Courier New" w:eastAsia="Times New Roman" w:hAnsi="Courier New" w:cs="Courier New"/>
+          <w:b/>
+          <w:bCs/>
+          <w:sz w:val="20"/>
+          <w:szCs w:val="20"/>
+          <w:lang w:eastAsia="en-US"/>
+        </w:rPr>
+        <w:t>SinhVien</w:t>
+      </w:r>
+      <w:r>
+        <w:rPr>
+          <w:rFonts w:ascii="Times New Roman" w:eastAsia="Times New Roman" w:hAnsi="Times New Roman" w:cs="Times New Roman"/>
+          <w:b/>
+          <w:bCs/>
+          <w:lang w:eastAsia="en-US"/>
+        </w:rPr>
+        <w:t>:</w:t>
+      </w:r>
+    </w:p>
+    <w:p>
+      <w:pPr>
+        <w:numPr>
+          <w:ilvl w:val="1"/>
+          <w:numId w:val="45"/>
+        </w:numPr>
+        <w:spacing w:before="100" w:beforeAutospacing="1" w:after="100" w:afterAutospacing="1"/>
+        <w:rPr>
+          <w:rFonts w:ascii="Times New Roman" w:eastAsia="Times New Roman" w:hAnsi="Times New Roman" w:cs="Times New Roman"/>
+          <w:lang w:eastAsia="en-US"/>
+        </w:rPr>
+      </w:pPr>
+      <w:r>
+        <w:rPr>
+          <w:rFonts w:ascii="Times New Roman" w:eastAsia="Times New Roman" w:hAnsi="Times New Roman" w:cs="Times New Roman"/>
+          <w:lang w:eastAsia="en-US"/>
+        </w:rPr>
+        <w:t xml:space="preserve">Lưu trữ thông tin về </w:t>
+      </w:r>
+      <w:r>
+        <w:rPr>
+          <w:rFonts w:ascii="Times New Roman" w:eastAsia="Times New Roman" w:hAnsi="Times New Roman" w:cs="Times New Roman"/>
+          <w:lang w:eastAsia="en-US"/>
+        </w:rPr>
+        <w:t>thí sinh</w:t>
+      </w:r>
+      <w:r>
+        <w:rPr>
+          <w:rFonts w:ascii="Times New Roman" w:eastAsia="Times New Roman" w:hAnsi="Times New Roman" w:cs="Times New Roman"/>
+          <w:lang w:eastAsia="en-US"/>
+        </w:rPr>
+        <w:t xml:space="preserve">, bao gồm: </w:t>
+      </w:r>
+      <w:r>
+        <w:rPr>
+          <w:rFonts w:ascii="Times New Roman" w:eastAsia="Times New Roman" w:hAnsi="Times New Roman" w:cs="Times New Roman"/>
+          <w:lang w:eastAsia="en-US"/>
+        </w:rPr>
+        <w:t>Mã sinh viên, mật khẩu, họ tên, giới tính, ngày sinh, lớp, mã khoa</w:t>
+      </w:r>
+    </w:p>
+    <w:p>
+      <w:pPr>
+        <w:numPr>
+          <w:ilvl w:val="0"/>
+          <w:numId w:val="45"/>
+        </w:numPr>
+        <w:spacing w:before="100" w:beforeAutospacing="1" w:after="100" w:afterAutospacing="1"/>
+        <w:rPr>
+          <w:rFonts w:ascii="Times New Roman" w:eastAsia="Times New Roman" w:hAnsi="Times New Roman" w:cs="Times New Roman"/>
+          <w:lang w:eastAsia="en-US"/>
+        </w:rPr>
+      </w:pPr>
+      <w:r>
+        <w:rPr>
+          <w:rFonts w:ascii="Times New Roman" w:eastAsia="Times New Roman" w:hAnsi="Times New Roman" w:cs="Times New Roman"/>
+          <w:b/>
+          <w:bCs/>
+          <w:lang w:eastAsia="en-US"/>
+        </w:rPr>
+        <w:t xml:space="preserve">Bảng </w:t>
+      </w:r>
+      <w:r>
+        <w:rPr>
+          <w:rFonts w:ascii="Courier New" w:eastAsia="Times New Roman" w:hAnsi="Courier New" w:cs="Courier New"/>
+          <w:b/>
+          <w:bCs/>
+          <w:sz w:val="20"/>
+          <w:szCs w:val="20"/>
+          <w:lang w:eastAsia="en-US"/>
+        </w:rPr>
+        <w:t>Loginfo</w:t>
+      </w:r>
+      <w:r>
+        <w:rPr>
+          <w:rFonts w:ascii="Times New Roman" w:eastAsia="Times New Roman" w:hAnsi="Times New Roman" w:cs="Times New Roman"/>
+          <w:b/>
+          <w:bCs/>
+          <w:lang w:eastAsia="en-US"/>
+        </w:rPr>
+        <w:t>:</w:t>
+      </w:r>
+    </w:p>
+    <w:p>
+      <w:pPr>
+        <w:numPr>
+          <w:ilvl w:val="1"/>
+          <w:numId w:val="45"/>
+        </w:numPr>
+        <w:spacing w:before="100" w:beforeAutospacing="1" w:after="100" w:afterAutospacing="1"/>
+        <w:rPr>
+          <w:rFonts w:ascii="Times New Roman" w:eastAsia="Times New Roman" w:hAnsi="Times New Roman" w:cs="Times New Roman"/>
+          <w:lang w:eastAsia="en-US"/>
+        </w:rPr>
+      </w:pPr>
+      <w:r>
+        <w:rPr>
+          <w:rFonts w:ascii="Times New Roman" w:eastAsia="Times New Roman" w:hAnsi="Times New Roman" w:cs="Times New Roman"/>
+          <w:lang w:eastAsia="en-US"/>
+        </w:rPr>
+        <w:t xml:space="preserve">Lưu trữ thông tin về các </w:t>
+      </w:r>
+      <w:r>
+        <w:rPr>
+          <w:rFonts w:ascii="Times New Roman" w:eastAsia="Times New Roman" w:hAnsi="Times New Roman" w:cs="Times New Roman"/>
+          <w:lang w:eastAsia="en-US"/>
+        </w:rPr>
+        <w:t>tài khoản đăng nhập, bao gồm: Tên người dùng, hoạt động, trạng thái, thời gian, chi tiết</w:t>
+      </w:r>
+    </w:p>
+    <w:p>
+      <w:pPr>
+        <w:numPr>
+          <w:ilvl w:val="0"/>
+          <w:numId w:val="45"/>
+        </w:numPr>
+        <w:spacing w:before="100" w:beforeAutospacing="1" w:after="100" w:afterAutospacing="1"/>
+        <w:rPr>
+          <w:rFonts w:ascii="Times New Roman" w:eastAsia="Times New Roman" w:hAnsi="Times New Roman" w:cs="Times New Roman"/>
+          <w:lang w:eastAsia="en-US"/>
+        </w:rPr>
+      </w:pPr>
+      <w:r>
+        <w:rPr>
+          <w:rFonts w:ascii="Times New Roman" w:eastAsia="Times New Roman" w:hAnsi="Times New Roman" w:cs="Times New Roman"/>
+          <w:b/>
+          <w:bCs/>
+          <w:lang w:eastAsia="en-US"/>
+        </w:rPr>
+        <w:t xml:space="preserve">Bảng </w:t>
+      </w:r>
+      <w:r>
+        <w:rPr>
+          <w:rFonts w:ascii="Courier New" w:eastAsia="Times New Roman" w:hAnsi="Courier New" w:cs="Courier New"/>
+          <w:b/>
+          <w:bCs/>
+          <w:sz w:val="20"/>
+          <w:szCs w:val="20"/>
+          <w:lang w:eastAsia="en-US"/>
+        </w:rPr>
+        <w:t>GiangVien</w:t>
+      </w:r>
+      <w:r>
+        <w:rPr>
+          <w:rFonts w:ascii="Times New Roman" w:eastAsia="Times New Roman" w:hAnsi="Times New Roman" w:cs="Times New Roman"/>
+          <w:b/>
+          <w:bCs/>
+          <w:lang w:eastAsia="en-US"/>
+        </w:rPr>
+        <w:t>:</w:t>
+      </w:r>
+    </w:p>
+    <w:p>
+      <w:pPr>
+        <w:numPr>
+          <w:ilvl w:val="1"/>
+          <w:numId w:val="45"/>
+        </w:numPr>
+        <w:spacing w:before="100" w:beforeAutospacing="1" w:after="100" w:afterAutospacing="1"/>
+        <w:rPr>
+          <w:rFonts w:ascii="Times New Roman" w:eastAsia="Times New Roman" w:hAnsi="Times New Roman" w:cs="Times New Roman"/>
+          <w:lang w:eastAsia="en-US"/>
+        </w:rPr>
+      </w:pPr>
+      <w:r>
+        <w:rPr>
+          <w:rFonts w:ascii="Times New Roman" w:eastAsia="Times New Roman" w:hAnsi="Times New Roman" w:cs="Times New Roman"/>
+          <w:lang w:eastAsia="en-US"/>
+        </w:rPr>
+        <w:t xml:space="preserve">Lưu trữ thông tin về </w:t>
+      </w:r>
+      <w:r>
+        <w:rPr>
+          <w:rFonts w:ascii="Times New Roman" w:eastAsia="Times New Roman" w:hAnsi="Times New Roman" w:cs="Times New Roman"/>
+          <w:lang w:eastAsia="en-US"/>
+        </w:rPr>
+        <w:t>giảng viên</w:t>
+      </w:r>
+      <w:r>
+        <w:rPr>
+          <w:rFonts w:ascii="Times New Roman" w:eastAsia="Times New Roman" w:hAnsi="Times New Roman" w:cs="Times New Roman"/>
+          <w:lang w:eastAsia="en-US"/>
+        </w:rPr>
+        <w:t xml:space="preserve">, bao gồm: </w:t>
+      </w:r>
+      <w:r>
+        <w:rPr>
+          <w:rFonts w:ascii="Times New Roman" w:eastAsia="Times New Roman" w:hAnsi="Times New Roman" w:cs="Times New Roman"/>
+          <w:lang w:eastAsia="en-US"/>
+        </w:rPr>
+        <w:t xml:space="preserve">Mã </w:t>
+      </w:r>
+      <w:r>
+        <w:rPr>
+          <w:rFonts w:ascii="Times New Roman" w:eastAsia="Times New Roman" w:hAnsi="Times New Roman" w:cs="Times New Roman"/>
+          <w:lang w:eastAsia="en-US"/>
+        </w:rPr>
+        <w:t>giảng</w:t>
+      </w:r>
+      <w:r>
+        <w:rPr>
+          <w:rFonts w:ascii="Times New Roman" w:eastAsia="Times New Roman" w:hAnsi="Times New Roman" w:cs="Times New Roman"/>
+          <w:lang w:eastAsia="en-US"/>
+        </w:rPr>
+        <w:t xml:space="preserve"> viên, mật khẩu, họ tên, giới tính, ngày sinh, </w:t>
+      </w:r>
+      <w:r>
+        <w:rPr>
+          <w:rFonts w:ascii="Times New Roman" w:eastAsia="Times New Roman" w:hAnsi="Times New Roman" w:cs="Times New Roman"/>
+          <w:lang w:eastAsia="en-US"/>
+        </w:rPr>
+        <w:t>chức vụ</w:t>
+      </w:r>
+      <w:r>
+        <w:rPr>
+          <w:rFonts w:ascii="Times New Roman" w:eastAsia="Times New Roman" w:hAnsi="Times New Roman" w:cs="Times New Roman"/>
+          <w:lang w:eastAsia="en-US"/>
+        </w:rPr>
+        <w:t>, mã khoa</w:t>
+      </w:r>
+      <w:r>
+        <w:rPr>
+          <w:rFonts w:ascii="Times New Roman" w:eastAsia="Times New Roman" w:hAnsi="Times New Roman" w:cs="Times New Roman"/>
+          <w:lang w:eastAsia="en-US"/>
+        </w:rPr>
+        <w:t>, quyền quản trị viên</w:t>
+      </w:r>
+    </w:p>
+    <w:p>
+      <w:pPr>
+        <w:numPr>
+          <w:ilvl w:val="0"/>
+          <w:numId w:val="45"/>
+        </w:numPr>
+        <w:spacing w:before="100" w:beforeAutospacing="1" w:after="100" w:afterAutospacing="1"/>
+        <w:rPr>
+          <w:rFonts w:ascii="Times New Roman" w:eastAsia="Times New Roman" w:hAnsi="Times New Roman" w:cs="Times New Roman"/>
+          <w:lang w:eastAsia="en-US"/>
+        </w:rPr>
+      </w:pPr>
+      <w:r>
+        <w:rPr>
+          <w:rFonts w:ascii="Times New Roman" w:eastAsia="Times New Roman" w:hAnsi="Times New Roman" w:cs="Times New Roman"/>
+          <w:b/>
+          <w:bCs/>
+          <w:lang w:eastAsia="en-US"/>
+        </w:rPr>
+        <w:t xml:space="preserve">Bảng </w:t>
+      </w:r>
+      <w:r>
+        <w:rPr>
+          <w:rFonts w:ascii="Courier New" w:eastAsia="Times New Roman" w:hAnsi="Courier New" w:cs="Courier New"/>
+          <w:b/>
+          <w:bCs/>
+          <w:sz w:val="20"/>
+          <w:szCs w:val="20"/>
+          <w:lang w:eastAsia="en-US"/>
+        </w:rPr>
+        <w:t>Mon</w:t>
+      </w:r>
+      <w:r>
+        <w:rPr>
+          <w:rFonts w:ascii="Courier New" w:eastAsia="Times New Roman" w:hAnsi="Courier New" w:cs="Courier New"/>
+          <w:b/>
+          <w:bCs/>
+          <w:sz w:val="20"/>
+          <w:szCs w:val="20"/>
+          <w:lang w:eastAsia="en-US"/>
+        </w:rPr>
+        <w:t>H</w:t>
+      </w:r>
+      <w:r>
+        <w:rPr>
+          <w:rFonts w:ascii="Courier New" w:eastAsia="Times New Roman" w:hAnsi="Courier New" w:cs="Courier New"/>
+          <w:b/>
+          <w:bCs/>
+          <w:sz w:val="20"/>
+          <w:szCs w:val="20"/>
+          <w:lang w:eastAsia="en-US"/>
+        </w:rPr>
+        <w:t>oc</w:t>
+      </w:r>
+      <w:r>
+        <w:rPr>
+          <w:rFonts w:ascii="Times New Roman" w:eastAsia="Times New Roman" w:hAnsi="Times New Roman" w:cs="Times New Roman"/>
+          <w:b/>
+          <w:bCs/>
+          <w:lang w:eastAsia="en-US"/>
+        </w:rPr>
+        <w:t>:</w:t>
+      </w:r>
+    </w:p>
+    <w:p>
+      <w:pPr>
+        <w:numPr>
+          <w:ilvl w:val="1"/>
+          <w:numId w:val="45"/>
+        </w:numPr>
+        <w:spacing w:before="100" w:beforeAutospacing="1" w:after="100" w:afterAutospacing="1"/>
+        <w:rPr>
+          <w:rFonts w:ascii="Times New Roman" w:eastAsia="Times New Roman" w:hAnsi="Times New Roman" w:cs="Times New Roman"/>
+          <w:lang w:eastAsia="en-US"/>
+        </w:rPr>
+      </w:pPr>
+      <w:r>
+        <w:rPr>
+          <w:rFonts w:ascii="Times New Roman" w:eastAsia="Times New Roman" w:hAnsi="Times New Roman" w:cs="Times New Roman"/>
+          <w:lang w:eastAsia="en-US"/>
+        </w:rPr>
+        <w:t xml:space="preserve">Lưu trữ thông tin về </w:t>
+      </w:r>
+      <w:r>
+        <w:rPr>
+          <w:rFonts w:ascii="Times New Roman" w:eastAsia="Times New Roman" w:hAnsi="Times New Roman" w:cs="Times New Roman"/>
+          <w:lang w:eastAsia="en-US"/>
+        </w:rPr>
+        <w:t>các môn học</w:t>
+      </w:r>
+      <w:r>
+        <w:rPr>
+          <w:rFonts w:ascii="Times New Roman" w:eastAsia="Times New Roman" w:hAnsi="Times New Roman" w:cs="Times New Roman"/>
+          <w:lang w:eastAsia="en-US"/>
+        </w:rPr>
+        <w:t xml:space="preserve">, bao gồm: </w:t>
+      </w:r>
+      <w:r>
+        <w:rPr>
+          <w:rFonts w:ascii="Times New Roman" w:eastAsia="Times New Roman" w:hAnsi="Times New Roman" w:cs="Times New Roman"/>
+          <w:lang w:eastAsia="en-US"/>
+        </w:rPr>
+        <w:t>Mã môn học, tên môn học, mã khoa, số tiết</w:t>
+      </w:r>
+    </w:p>
+    <w:p>
+      <w:pPr>
+        <w:numPr>
+          <w:ilvl w:val="0"/>
+          <w:numId w:val="45"/>
+        </w:numPr>
+        <w:spacing w:before="100" w:beforeAutospacing="1" w:after="100" w:afterAutospacing="1"/>
+        <w:rPr>
+          <w:rFonts w:ascii="Times New Roman" w:eastAsia="Times New Roman" w:hAnsi="Times New Roman" w:cs="Times New Roman"/>
+          <w:lang w:eastAsia="en-US"/>
+        </w:rPr>
+      </w:pPr>
+      <w:r>
+        <w:rPr>
+          <w:rFonts w:ascii="Times New Roman" w:eastAsia="Times New Roman" w:hAnsi="Times New Roman" w:cs="Times New Roman"/>
+          <w:b/>
+          <w:bCs/>
+          <w:lang w:eastAsia="en-US"/>
+        </w:rPr>
+        <w:t xml:space="preserve">Bảng </w:t>
+      </w:r>
+      <w:r>
+        <w:rPr>
+          <w:rFonts w:ascii="Courier New" w:eastAsia="Times New Roman" w:hAnsi="Courier New" w:cs="Courier New"/>
+          <w:b/>
+          <w:bCs/>
+          <w:sz w:val="20"/>
+          <w:szCs w:val="20"/>
+          <w:lang w:eastAsia="en-US"/>
+        </w:rPr>
+        <w:t>Khoa</w:t>
+      </w:r>
+      <w:r>
+        <w:rPr>
+          <w:rFonts w:ascii="Times New Roman" w:eastAsia="Times New Roman" w:hAnsi="Times New Roman" w:cs="Times New Roman"/>
+          <w:b/>
+          <w:bCs/>
+          <w:lang w:eastAsia="en-US"/>
+        </w:rPr>
+        <w:t>:</w:t>
+      </w:r>
+    </w:p>
+    <w:p>
+      <w:pPr>
+        <w:numPr>
+          <w:ilvl w:val="1"/>
+          <w:numId w:val="45"/>
+        </w:numPr>
+        <w:spacing w:before="100" w:beforeAutospacing="1" w:after="100" w:afterAutospacing="1"/>
+        <w:rPr>
+          <w:rFonts w:ascii="Times New Roman" w:eastAsia="Times New Roman" w:hAnsi="Times New Roman" w:cs="Times New Roman"/>
+          <w:lang w:eastAsia="en-US"/>
+        </w:rPr>
+      </w:pPr>
+      <w:r>
+        <w:rPr>
+          <w:rFonts w:ascii="Times New Roman" w:eastAsia="Times New Roman" w:hAnsi="Times New Roman" w:cs="Times New Roman"/>
+          <w:lang w:eastAsia="en-US"/>
+        </w:rPr>
+        <w:t xml:space="preserve">Lưu trữ thông tin về </w:t>
+      </w:r>
+      <w:r>
+        <w:rPr>
+          <w:rFonts w:ascii="Times New Roman" w:eastAsia="Times New Roman" w:hAnsi="Times New Roman" w:cs="Times New Roman"/>
+          <w:lang w:eastAsia="en-US"/>
+        </w:rPr>
+        <w:t>mã khoa và tên khoa</w:t>
+      </w:r>
+    </w:p>
+    <w:p>
+      <w:pPr>
+        <w:numPr>
+          <w:ilvl w:val="0"/>
+          <w:numId w:val="45"/>
+        </w:numPr>
+        <w:spacing w:before="100" w:beforeAutospacing="1" w:after="100" w:afterAutospacing="1"/>
+        <w:rPr>
+          <w:rFonts w:ascii="Times New Roman" w:eastAsia="Times New Roman" w:hAnsi="Times New Roman" w:cs="Times New Roman"/>
+          <w:lang w:eastAsia="en-US"/>
+        </w:rPr>
+      </w:pPr>
+      <w:r>
+        <w:rPr>
+          <w:rFonts w:ascii="Times New Roman" w:eastAsia="Times New Roman" w:hAnsi="Times New Roman" w:cs="Times New Roman"/>
+          <w:b/>
+          <w:bCs/>
+          <w:lang w:eastAsia="en-US"/>
+        </w:rPr>
+        <w:t xml:space="preserve">Bảng </w:t>
+      </w:r>
+      <w:r>
+        <w:rPr>
+          <w:rFonts w:ascii="Courier New" w:eastAsia="Times New Roman" w:hAnsi="Courier New" w:cs="Courier New"/>
+          <w:b/>
+          <w:bCs/>
+          <w:sz w:val="20"/>
+          <w:szCs w:val="20"/>
+          <w:lang w:eastAsia="en-US"/>
+        </w:rPr>
+        <w:t>Diem</w:t>
+      </w:r>
+      <w:r>
+        <w:rPr>
+          <w:rFonts w:ascii="Times New Roman" w:eastAsia="Times New Roman" w:hAnsi="Times New Roman" w:cs="Times New Roman"/>
+          <w:b/>
+          <w:bCs/>
+          <w:lang w:eastAsia="en-US"/>
+        </w:rPr>
+        <w:t>:</w:t>
+      </w:r>
+    </w:p>
+    <w:p>
+      <w:pPr>
+        <w:numPr>
+          <w:ilvl w:val="1"/>
+          <w:numId w:val="45"/>
+        </w:numPr>
+        <w:spacing w:before="100" w:beforeAutospacing="1" w:after="100" w:afterAutospacing="1"/>
+        <w:rPr>
+          <w:rFonts w:ascii="Times New Roman" w:eastAsia="Times New Roman" w:hAnsi="Times New Roman" w:cs="Times New Roman"/>
+          <w:lang w:eastAsia="en-US"/>
+        </w:rPr>
+      </w:pPr>
+      <w:r>
+        <w:rPr>
+          <w:rFonts w:ascii="Times New Roman" w:eastAsia="Times New Roman" w:hAnsi="Times New Roman" w:cs="Times New Roman"/>
+          <w:lang w:eastAsia="en-US"/>
+        </w:rPr>
+        <w:t xml:space="preserve">Lưu trữ thông tin </w:t>
+      </w:r>
+      <w:r>
+        <w:rPr>
+          <w:rFonts w:ascii="Times New Roman" w:eastAsia="Times New Roman" w:hAnsi="Times New Roman" w:cs="Times New Roman"/>
+          <w:lang w:eastAsia="en-US"/>
+        </w:rPr>
+        <w:t xml:space="preserve">kết quả </w:t>
+      </w:r>
+      <w:r>
+        <w:rPr>
+          <w:rFonts w:ascii="Times New Roman" w:eastAsia="Times New Roman" w:hAnsi="Times New Roman" w:cs="Times New Roman"/>
+          <w:lang w:eastAsia="en-US"/>
+        </w:rPr>
+        <w:t xml:space="preserve">về các thí sinh, bao gồm: </w:t>
+      </w:r>
+      <w:r>
+        <w:rPr>
+          <w:rFonts w:ascii="Times New Roman" w:eastAsia="Times New Roman" w:hAnsi="Times New Roman" w:cs="Times New Roman"/>
+          <w:lang w:eastAsia="en-US"/>
+        </w:rPr>
+        <w:t>Mã điểm, mã môn học, mã sinh viên, tên môn học, điểm thi</w:t>
+      </w:r>
+    </w:p>
+    <w:p>
+      <w:pPr>
+        <w:numPr>
+          <w:ilvl w:val="0"/>
+          <w:numId w:val="45"/>
+        </w:numPr>
+        <w:spacing w:before="100" w:beforeAutospacing="1" w:after="100" w:afterAutospacing="1"/>
+        <w:rPr>
+          <w:rFonts w:ascii="Times New Roman" w:eastAsia="Times New Roman" w:hAnsi="Times New Roman" w:cs="Times New Roman"/>
+          <w:lang w:eastAsia="en-US"/>
+        </w:rPr>
+      </w:pPr>
+      <w:r>
+        <w:rPr>
+          <w:rFonts w:ascii="Times New Roman" w:eastAsia="Times New Roman" w:hAnsi="Times New Roman" w:cs="Times New Roman"/>
+          <w:b/>
+          <w:bCs/>
+          <w:lang w:eastAsia="en-US"/>
+        </w:rPr>
+        <w:t xml:space="preserve">Bảng </w:t>
+      </w:r>
+      <w:r>
+        <w:rPr>
+          <w:rFonts w:ascii="Courier New" w:eastAsia="Times New Roman" w:hAnsi="Courier New" w:cs="Courier New"/>
+          <w:b/>
+          <w:bCs/>
+          <w:sz w:val="20"/>
+          <w:szCs w:val="20"/>
+          <w:lang w:eastAsia="en-US"/>
+        </w:rPr>
+        <w:t>DeThi</w:t>
+      </w:r>
+      <w:r>
+        <w:rPr>
+          <w:rFonts w:ascii="Times New Roman" w:eastAsia="Times New Roman" w:hAnsi="Times New Roman" w:cs="Times New Roman"/>
+          <w:b/>
+          <w:bCs/>
+          <w:lang w:eastAsia="en-US"/>
+        </w:rPr>
+        <w:t>:</w:t>
+      </w:r>
+    </w:p>
+    <w:p>
+      <w:pPr>
+        <w:numPr>
+          <w:ilvl w:val="1"/>
+          <w:numId w:val="45"/>
+        </w:numPr>
+        <w:spacing w:before="100" w:beforeAutospacing="1" w:after="100" w:afterAutospacing="1"/>
+        <w:rPr>
+          <w:rFonts w:ascii="Times New Roman" w:eastAsia="Times New Roman" w:hAnsi="Times New Roman" w:cs="Times New Roman"/>
+          <w:lang w:eastAsia="en-US"/>
+        </w:rPr>
+      </w:pPr>
+      <w:r>
+        <w:rPr>
+          <w:rFonts w:ascii="Times New Roman" w:eastAsia="Times New Roman" w:hAnsi="Times New Roman" w:cs="Times New Roman"/>
+          <w:lang w:eastAsia="en-US"/>
+        </w:rPr>
+        <w:t xml:space="preserve">Lưu trữ </w:t>
+      </w:r>
+      <w:r>
+        <w:rPr>
+          <w:rFonts w:ascii="Times New Roman" w:eastAsia="Times New Roman" w:hAnsi="Times New Roman" w:cs="Times New Roman"/>
+          <w:lang w:eastAsia="en-US"/>
+        </w:rPr>
+        <w:t>đề thi và một số thông tin</w:t>
+      </w:r>
+      <w:r>
+        <w:rPr>
+          <w:rFonts w:ascii="Times New Roman" w:eastAsia="Times New Roman" w:hAnsi="Times New Roman" w:cs="Times New Roman"/>
+          <w:lang w:eastAsia="en-US"/>
+        </w:rPr>
+        <w:t xml:space="preserve"> của </w:t>
+      </w:r>
+      <w:r>
+        <w:rPr>
+          <w:rFonts w:ascii="Times New Roman" w:eastAsia="Times New Roman" w:hAnsi="Times New Roman" w:cs="Times New Roman"/>
+          <w:lang w:eastAsia="en-US"/>
+        </w:rPr>
+        <w:t>bài thi</w:t>
+      </w:r>
+      <w:r>
+        <w:rPr>
+          <w:rFonts w:ascii="Times New Roman" w:eastAsia="Times New Roman" w:hAnsi="Times New Roman" w:cs="Times New Roman"/>
+          <w:lang w:eastAsia="en-US"/>
+        </w:rPr>
+        <w:t xml:space="preserve">, bao gồm: </w:t>
+      </w:r>
+      <w:r>
+        <w:rPr>
+          <w:rFonts w:ascii="Times New Roman" w:eastAsia="Times New Roman" w:hAnsi="Times New Roman" w:cs="Times New Roman"/>
+          <w:lang w:eastAsia="en-US"/>
+        </w:rPr>
+        <w:t>Mã đề thi, mã khoa, mã môn học, số câu, thời gian</w:t>
+      </w:r>
+    </w:p>
+    <w:p>
+      <w:pPr>
+        <w:numPr>
+          <w:ilvl w:val="0"/>
+          <w:numId w:val="45"/>
+        </w:numPr>
+        <w:spacing w:before="100" w:beforeAutospacing="1" w:after="100" w:afterAutospacing="1"/>
+        <w:rPr>
+          <w:rFonts w:ascii="Times New Roman" w:eastAsia="Times New Roman" w:hAnsi="Times New Roman" w:cs="Times New Roman"/>
+          <w:lang w:eastAsia="en-US"/>
+        </w:rPr>
+      </w:pPr>
+      <w:r>
+        <w:rPr>
+          <w:rFonts w:ascii="Times New Roman" w:eastAsia="Times New Roman" w:hAnsi="Times New Roman" w:cs="Times New Roman"/>
+          <w:b/>
+          <w:bCs/>
+          <w:lang w:eastAsia="en-US"/>
+        </w:rPr>
+        <w:t xml:space="preserve">Bảng </w:t>
+      </w:r>
+      <w:r>
+        <w:rPr>
+          <w:rFonts w:ascii="Courier New" w:eastAsia="Times New Roman" w:hAnsi="Courier New" w:cs="Courier New"/>
+          <w:b/>
+          <w:bCs/>
+          <w:sz w:val="20"/>
+          <w:szCs w:val="20"/>
+          <w:lang w:eastAsia="en-US"/>
+        </w:rPr>
+        <w:t>CauHoi</w:t>
+      </w:r>
+      <w:r>
+        <w:rPr>
+          <w:rFonts w:ascii="Times New Roman" w:eastAsia="Times New Roman" w:hAnsi="Times New Roman" w:cs="Times New Roman"/>
+          <w:b/>
+          <w:bCs/>
+          <w:lang w:eastAsia="en-US"/>
+        </w:rPr>
+        <w:t>:</w:t>
+      </w:r>
+    </w:p>
+    <w:p>
+      <w:pPr>
+        <w:numPr>
+          <w:ilvl w:val="1"/>
+          <w:numId w:val="45"/>
+        </w:numPr>
+        <w:spacing w:before="100" w:beforeAutospacing="1" w:after="100" w:afterAutospacing="1"/>
+        <w:rPr>
+          <w:rFonts w:ascii="Times New Roman" w:eastAsia="Times New Roman" w:hAnsi="Times New Roman" w:cs="Times New Roman"/>
+          <w:lang w:eastAsia="en-US"/>
+        </w:rPr>
+      </w:pPr>
+      <w:r>
+        <w:rPr>
+          <w:rFonts w:ascii="Times New Roman" w:eastAsia="Times New Roman" w:hAnsi="Times New Roman" w:cs="Times New Roman"/>
+          <w:lang w:eastAsia="en-US"/>
+        </w:rPr>
+        <w:t xml:space="preserve">Lưu trữ </w:t>
+      </w:r>
+      <w:r>
+        <w:rPr>
+          <w:rFonts w:ascii="Times New Roman" w:eastAsia="Times New Roman" w:hAnsi="Times New Roman" w:cs="Times New Roman"/>
+          <w:lang w:eastAsia="en-US"/>
+        </w:rPr>
+        <w:t>câu hỏi</w:t>
+      </w:r>
+      <w:r>
+        <w:rPr>
+          <w:rFonts w:ascii="Times New Roman" w:eastAsia="Times New Roman" w:hAnsi="Times New Roman" w:cs="Times New Roman"/>
+          <w:lang w:eastAsia="en-US"/>
+        </w:rPr>
+        <w:t xml:space="preserve"> thi của </w:t>
+      </w:r>
+      <w:r>
+        <w:rPr>
+          <w:rFonts w:ascii="Times New Roman" w:eastAsia="Times New Roman" w:hAnsi="Times New Roman" w:cs="Times New Roman"/>
+          <w:lang w:eastAsia="en-US"/>
+        </w:rPr>
+        <w:t>đề thi</w:t>
+      </w:r>
+      <w:r>
+        <w:rPr>
+          <w:rFonts w:ascii="Times New Roman" w:eastAsia="Times New Roman" w:hAnsi="Times New Roman" w:cs="Times New Roman"/>
+          <w:lang w:eastAsia="en-US"/>
+        </w:rPr>
+        <w:t xml:space="preserve">, bao gồm: </w:t>
+      </w:r>
+      <w:r>
+        <w:rPr>
+          <w:rFonts w:ascii="Times New Roman" w:eastAsia="Times New Roman" w:hAnsi="Times New Roman" w:cs="Times New Roman"/>
+          <w:lang w:eastAsia="en-US"/>
+        </w:rPr>
+        <w:t>Mã câu hỏi, mã đề thi, nội dung, đáp án, đáp án đúng, thứ tự câu</w:t>
+      </w:r>
+    </w:p>
+    <w:p>
+      <w:pPr>
+        <w:spacing w:before="100" w:beforeAutospacing="1" w:after="100" w:afterAutospacing="1"/>
+        <w:ind w:firstLine="567"/>
+        <w:rPr>
+          <w:rFonts w:ascii="Times New Roman" w:eastAsia="Times New Roman" w:hAnsi="Times New Roman" w:cs="Times New Roman"/>
+          <w:lang w:eastAsia="en-US"/>
+        </w:rPr>
+      </w:pPr>
+      <w:r>
+        <w:rPr>
+          <w:rFonts w:ascii="Times New Roman" w:eastAsia="Times New Roman" w:hAnsi="Times New Roman" w:cs="Times New Roman"/>
+          <w:b/>
+          <w:bCs/>
+          <w:lang w:eastAsia="en-US"/>
+        </w:rPr>
+        <w:t xml:space="preserve">II. </w:t>
+      </w:r>
+      <w:r>
+        <w:rPr>
+          <w:rFonts w:ascii="Times New Roman" w:eastAsia="Times New Roman" w:hAnsi="Times New Roman" w:cs="Times New Roman"/>
+          <w:b/>
+          <w:bCs/>
+          <w:lang w:eastAsia="en-US"/>
+        </w:rPr>
+        <w:t>Mô tả chi tiết các bảng dữ liệu</w:t>
+      </w:r>
+    </w:p>
+    <w:p>
+      <w:pPr>
+        <w:spacing w:before="100" w:beforeAutospacing="1" w:after="100" w:afterAutospacing="1"/>
+        <w:rPr>
+          <w:rFonts w:ascii="Times New Roman" w:eastAsia="Times New Roman" w:hAnsi="Times New Roman" w:cs="Times New Roman"/>
+          <w:lang w:eastAsia="en-US"/>
+        </w:rPr>
+      </w:pPr>
+    </w:p>
+    <w:p>
+      <w:pPr>
         <w:ind w:firstLine="567"/>
         <w:jc w:val="both"/>
         <w:rPr>
@@ -6145,18 +6948,6 @@
           <w:lang w:val="pl-PL"/>
         </w:rPr>
       </w:pPr>
-      <w:r>
-        <w:rPr>
-          <w:rFonts w:ascii="Times New Roman" w:hAnsi="Times New Roman" w:cs="Times New Roman"/>
-          <w:b/>
-          <w:bCs/>
-          <w:i/>
-          <w:sz w:val="28"/>
-          <w:szCs w:val="28"/>
-          <w:lang w:val="pl-PL"/>
-        </w:rPr>
-        <w:t>…</w:t>
-      </w:r>
     </w:p>
     <w:p>
       <w:pPr>
@@ -6365,6 +7156,7 @@
           <w:szCs w:val="28"/>
           <w:lang w:val="pl-PL"/>
         </w:rPr>
+        <w:lastRenderedPageBreak/>
         <w:t>…</w:t>
       </w:r>
     </w:p>
@@ -7331,6 +8123,155 @@
     </w:lvl>
   </w:abstractNum>
   <w:abstractNum w:abstractNumId="5" w15:restartNumberingAfterBreak="0">
+    <w:nsid w:val="0CB9464C"/>
+    <w:multiLevelType w:val="multilevel"/>
+    <w:tmpl w:val="0F62721A"/>
+    <w:lvl w:ilvl="0">
+      <w:start w:val="1"/>
+      <w:numFmt w:val="bullet"/>
+      <w:lvlText w:val=""/>
+      <w:lvlJc w:val="left"/>
+      <w:pPr>
+        <w:tabs>
+          <w:tab w:val="num" w:pos="1800"/>
+        </w:tabs>
+        <w:ind w:left="1800" w:hanging="360"/>
+      </w:pPr>
+      <w:rPr>
+        <w:rFonts w:ascii="Symbol" w:hAnsi="Symbol" w:hint="default"/>
+        <w:sz w:val="20"/>
+      </w:rPr>
+    </w:lvl>
+    <w:lvl w:ilvl="1">
+      <w:start w:val="1"/>
+      <w:numFmt w:val="bullet"/>
+      <w:lvlText w:val="o"/>
+      <w:lvlJc w:val="left"/>
+      <w:pPr>
+        <w:tabs>
+          <w:tab w:val="num" w:pos="2520"/>
+        </w:tabs>
+        <w:ind w:left="2520" w:hanging="360"/>
+      </w:pPr>
+      <w:rPr>
+        <w:rFonts w:ascii="Courier New" w:hAnsi="Courier New" w:hint="default"/>
+        <w:sz w:val="20"/>
+      </w:rPr>
+    </w:lvl>
+    <w:lvl w:ilvl="2" w:tentative="1">
+      <w:start w:val="1"/>
+      <w:numFmt w:val="bullet"/>
+      <w:lvlText w:val=""/>
+      <w:lvlJc w:val="left"/>
+      <w:pPr>
+        <w:tabs>
+          <w:tab w:val="num" w:pos="3240"/>
+        </w:tabs>
+        <w:ind w:left="3240" w:hanging="360"/>
+      </w:pPr>
+      <w:rPr>
+        <w:rFonts w:ascii="Wingdings" w:hAnsi="Wingdings" w:hint="default"/>
+        <w:sz w:val="20"/>
+      </w:rPr>
+    </w:lvl>
+    <w:lvl w:ilvl="3" w:tentative="1">
+      <w:start w:val="1"/>
+      <w:numFmt w:val="bullet"/>
+      <w:lvlText w:val=""/>
+      <w:lvlJc w:val="left"/>
+      <w:pPr>
+        <w:tabs>
+          <w:tab w:val="num" w:pos="3960"/>
+        </w:tabs>
+        <w:ind w:left="3960" w:hanging="360"/>
+      </w:pPr>
+      <w:rPr>
+        <w:rFonts w:ascii="Wingdings" w:hAnsi="Wingdings" w:hint="default"/>
+        <w:sz w:val="20"/>
+      </w:rPr>
+    </w:lvl>
+    <w:lvl w:ilvl="4" w:tentative="1">
+      <w:start w:val="1"/>
+      <w:numFmt w:val="bullet"/>
+      <w:lvlText w:val=""/>
+      <w:lvlJc w:val="left"/>
+      <w:pPr>
+        <w:tabs>
+          <w:tab w:val="num" w:pos="4680"/>
+        </w:tabs>
+        <w:ind w:left="4680" w:hanging="360"/>
+      </w:pPr>
+      <w:rPr>
+        <w:rFonts w:ascii="Wingdings" w:hAnsi="Wingdings" w:hint="default"/>
+        <w:sz w:val="20"/>
+      </w:rPr>
+    </w:lvl>
+    <w:lvl w:ilvl="5" w:tentative="1">
+      <w:start w:val="1"/>
+      <w:numFmt w:val="bullet"/>
+      <w:lvlText w:val=""/>
+      <w:lvlJc w:val="left"/>
+      <w:pPr>
+        <w:tabs>
+          <w:tab w:val="num" w:pos="5400"/>
+        </w:tabs>
+        <w:ind w:left="5400" w:hanging="360"/>
+      </w:pPr>
+      <w:rPr>
+        <w:rFonts w:ascii="Wingdings" w:hAnsi="Wingdings" w:hint="default"/>
+        <w:sz w:val="20"/>
+      </w:rPr>
+    </w:lvl>
+    <w:lvl w:ilvl="6" w:tentative="1">
+      <w:start w:val="1"/>
+      <w:numFmt w:val="bullet"/>
+      <w:lvlText w:val=""/>
+      <w:lvlJc w:val="left"/>
+      <w:pPr>
+        <w:tabs>
+          <w:tab w:val="num" w:pos="6120"/>
+        </w:tabs>
+        <w:ind w:left="6120" w:hanging="360"/>
+      </w:pPr>
+      <w:rPr>
+        <w:rFonts w:ascii="Wingdings" w:hAnsi="Wingdings" w:hint="default"/>
+        <w:sz w:val="20"/>
+      </w:rPr>
+    </w:lvl>
+    <w:lvl w:ilvl="7" w:tentative="1">
+      <w:start w:val="1"/>
+      <w:numFmt w:val="bullet"/>
+      <w:lvlText w:val=""/>
+      <w:lvlJc w:val="left"/>
+      <w:pPr>
+        <w:tabs>
+          <w:tab w:val="num" w:pos="6840"/>
+        </w:tabs>
+        <w:ind w:left="6840" w:hanging="360"/>
+      </w:pPr>
+      <w:rPr>
+        <w:rFonts w:ascii="Wingdings" w:hAnsi="Wingdings" w:hint="default"/>
+        <w:sz w:val="20"/>
+      </w:rPr>
+    </w:lvl>
+    <w:lvl w:ilvl="8" w:tentative="1">
+      <w:start w:val="1"/>
+      <w:numFmt w:val="bullet"/>
+      <w:lvlText w:val=""/>
+      <w:lvlJc w:val="left"/>
+      <w:pPr>
+        <w:tabs>
+          <w:tab w:val="num" w:pos="7560"/>
+        </w:tabs>
+        <w:ind w:left="7560" w:hanging="360"/>
+      </w:pPr>
+      <w:rPr>
+        <w:rFonts w:ascii="Wingdings" w:hAnsi="Wingdings" w:hint="default"/>
+        <w:sz w:val="20"/>
+      </w:rPr>
+    </w:lvl>
+  </w:abstractNum>
+  <w:abstractNum w:abstractNumId="6" w15:restartNumberingAfterBreak="0">
     <w:nsid w:val="11DE1FF8"/>
     <w:multiLevelType w:val="hybridMultilevel"/>
     <w:tmpl w:val="70D05D98"/>
@@ -7443,7 +8384,7 @@
       </w:rPr>
     </w:lvl>
   </w:abstractNum>
-  <w:abstractNum w:abstractNumId="6" w15:restartNumberingAfterBreak="0">
+  <w:abstractNum w:abstractNumId="7" w15:restartNumberingAfterBreak="0">
     <w:nsid w:val="1344434E"/>
     <w:multiLevelType w:val="hybridMultilevel"/>
     <w:tmpl w:val="61661070"/>
@@ -7533,7 +8474,7 @@
       </w:pPr>
     </w:lvl>
   </w:abstractNum>
-  <w:abstractNum w:abstractNumId="7" w15:restartNumberingAfterBreak="0">
+  <w:abstractNum w:abstractNumId="8" w15:restartNumberingAfterBreak="0">
     <w:nsid w:val="138343B1"/>
     <w:multiLevelType w:val="hybridMultilevel"/>
     <w:tmpl w:val="0D861BA8"/>
@@ -7622,7 +8563,7 @@
       </w:pPr>
     </w:lvl>
   </w:abstractNum>
-  <w:abstractNum w:abstractNumId="8" w15:restartNumberingAfterBreak="0">
+  <w:abstractNum w:abstractNumId="9" w15:restartNumberingAfterBreak="0">
     <w:nsid w:val="13D621E4"/>
     <w:multiLevelType w:val="hybridMultilevel"/>
     <w:tmpl w:val="B96CF70A"/>
@@ -7735,7 +8676,7 @@
       </w:rPr>
     </w:lvl>
   </w:abstractNum>
-  <w:abstractNum w:abstractNumId="9" w15:restartNumberingAfterBreak="0">
+  <w:abstractNum w:abstractNumId="10" w15:restartNumberingAfterBreak="0">
     <w:nsid w:val="19AC0C3D"/>
     <w:multiLevelType w:val="hybridMultilevel"/>
     <w:tmpl w:val="8D4ADF86"/>
@@ -7848,7 +8789,7 @@
       </w:rPr>
     </w:lvl>
   </w:abstractNum>
-  <w:abstractNum w:abstractNumId="10" w15:restartNumberingAfterBreak="0">
+  <w:abstractNum w:abstractNumId="11" w15:restartNumberingAfterBreak="0">
     <w:nsid w:val="20B451F6"/>
     <w:multiLevelType w:val="hybridMultilevel"/>
     <w:tmpl w:val="1A28C60C"/>
@@ -7960,7 +8901,7 @@
       </w:rPr>
     </w:lvl>
   </w:abstractNum>
-  <w:abstractNum w:abstractNumId="11" w15:restartNumberingAfterBreak="0">
+  <w:abstractNum w:abstractNumId="12" w15:restartNumberingAfterBreak="0">
     <w:nsid w:val="22B77140"/>
     <w:multiLevelType w:val="multilevel"/>
     <w:tmpl w:val="EA44F1CA"/>
@@ -8109,7 +9050,7 @@
       </w:rPr>
     </w:lvl>
   </w:abstractNum>
-  <w:abstractNum w:abstractNumId="12" w15:restartNumberingAfterBreak="0">
+  <w:abstractNum w:abstractNumId="13" w15:restartNumberingAfterBreak="0">
     <w:nsid w:val="2423162B"/>
     <w:multiLevelType w:val="hybridMultilevel"/>
     <w:tmpl w:val="2C587550"/>
@@ -8222,7 +9163,7 @@
       </w:rPr>
     </w:lvl>
   </w:abstractNum>
-  <w:abstractNum w:abstractNumId="13" w15:restartNumberingAfterBreak="0">
+  <w:abstractNum w:abstractNumId="14" w15:restartNumberingAfterBreak="0">
     <w:nsid w:val="2455145D"/>
     <w:multiLevelType w:val="hybridMultilevel"/>
     <w:tmpl w:val="D2C8CB40"/>
@@ -8335,7 +9276,7 @@
       </w:rPr>
     </w:lvl>
   </w:abstractNum>
-  <w:abstractNum w:abstractNumId="14" w15:restartNumberingAfterBreak="0">
+  <w:abstractNum w:abstractNumId="15" w15:restartNumberingAfterBreak="0">
     <w:nsid w:val="34393ED6"/>
     <w:multiLevelType w:val="hybridMultilevel"/>
     <w:tmpl w:val="24A07DDA"/>
@@ -8447,7 +9388,7 @@
       </w:rPr>
     </w:lvl>
   </w:abstractNum>
-  <w:abstractNum w:abstractNumId="15" w15:restartNumberingAfterBreak="0">
+  <w:abstractNum w:abstractNumId="16" w15:restartNumberingAfterBreak="0">
     <w:nsid w:val="370C1893"/>
     <w:multiLevelType w:val="hybridMultilevel"/>
     <w:tmpl w:val="E5D491AA"/>
@@ -8536,7 +9477,7 @@
       </w:pPr>
     </w:lvl>
   </w:abstractNum>
-  <w:abstractNum w:abstractNumId="16" w15:restartNumberingAfterBreak="0">
+  <w:abstractNum w:abstractNumId="17" w15:restartNumberingAfterBreak="0">
     <w:nsid w:val="392D409E"/>
     <w:multiLevelType w:val="hybridMultilevel"/>
     <w:tmpl w:val="6BB22574"/>
@@ -8649,7 +9590,7 @@
       </w:rPr>
     </w:lvl>
   </w:abstractNum>
-  <w:abstractNum w:abstractNumId="17" w15:restartNumberingAfterBreak="0">
+  <w:abstractNum w:abstractNumId="18" w15:restartNumberingAfterBreak="0">
     <w:nsid w:val="39D90526"/>
     <w:multiLevelType w:val="hybridMultilevel"/>
     <w:tmpl w:val="6FE4E702"/>
@@ -8762,7 +9703,7 @@
       </w:rPr>
     </w:lvl>
   </w:abstractNum>
-  <w:abstractNum w:abstractNumId="18" w15:restartNumberingAfterBreak="0">
+  <w:abstractNum w:abstractNumId="19" w15:restartNumberingAfterBreak="0">
     <w:nsid w:val="3C8B51EC"/>
     <w:multiLevelType w:val="hybridMultilevel"/>
     <w:tmpl w:val="58EE3110"/>
@@ -8852,7 +9793,7 @@
       </w:pPr>
     </w:lvl>
   </w:abstractNum>
-  <w:abstractNum w:abstractNumId="19" w15:restartNumberingAfterBreak="0">
+  <w:abstractNum w:abstractNumId="20" w15:restartNumberingAfterBreak="0">
     <w:nsid w:val="3E643E44"/>
     <w:multiLevelType w:val="hybridMultilevel"/>
     <w:tmpl w:val="7138EEE0"/>
@@ -8941,7 +9882,7 @@
       </w:pPr>
     </w:lvl>
   </w:abstractNum>
-  <w:abstractNum w:abstractNumId="20" w15:restartNumberingAfterBreak="0">
+  <w:abstractNum w:abstractNumId="21" w15:restartNumberingAfterBreak="0">
     <w:nsid w:val="469A5683"/>
     <w:multiLevelType w:val="hybridMultilevel"/>
     <w:tmpl w:val="136EC3F0"/>
@@ -9054,7 +9995,7 @@
       </w:rPr>
     </w:lvl>
   </w:abstractNum>
-  <w:abstractNum w:abstractNumId="21" w15:restartNumberingAfterBreak="0">
+  <w:abstractNum w:abstractNumId="22" w15:restartNumberingAfterBreak="0">
     <w:nsid w:val="49AF0E17"/>
     <w:multiLevelType w:val="hybridMultilevel"/>
     <w:tmpl w:val="C2D8846E"/>
@@ -9167,7 +10108,7 @@
       </w:rPr>
     </w:lvl>
   </w:abstractNum>
-  <w:abstractNum w:abstractNumId="22" w15:restartNumberingAfterBreak="0">
+  <w:abstractNum w:abstractNumId="23" w15:restartNumberingAfterBreak="0">
     <w:nsid w:val="4A7946E8"/>
     <w:multiLevelType w:val="hybridMultilevel"/>
     <w:tmpl w:val="E71802E2"/>
@@ -9280,7 +10221,7 @@
       </w:rPr>
     </w:lvl>
   </w:abstractNum>
-  <w:abstractNum w:abstractNumId="23" w15:restartNumberingAfterBreak="0">
+  <w:abstractNum w:abstractNumId="24" w15:restartNumberingAfterBreak="0">
     <w:nsid w:val="4B6E065D"/>
     <w:multiLevelType w:val="multilevel"/>
     <w:tmpl w:val="ABFA09C6"/>
@@ -9429,7 +10370,7 @@
       </w:rPr>
     </w:lvl>
   </w:abstractNum>
-  <w:abstractNum w:abstractNumId="24" w15:restartNumberingAfterBreak="0">
+  <w:abstractNum w:abstractNumId="25" w15:restartNumberingAfterBreak="0">
     <w:nsid w:val="4B8E4E2C"/>
     <w:multiLevelType w:val="hybridMultilevel"/>
     <w:tmpl w:val="43429256"/>
@@ -9518,7 +10459,7 @@
       </w:pPr>
     </w:lvl>
   </w:abstractNum>
-  <w:abstractNum w:abstractNumId="25" w15:restartNumberingAfterBreak="0">
+  <w:abstractNum w:abstractNumId="26" w15:restartNumberingAfterBreak="0">
     <w:nsid w:val="50150E6A"/>
     <w:multiLevelType w:val="hybridMultilevel"/>
     <w:tmpl w:val="50066108"/>
@@ -9630,7 +10571,7 @@
       </w:rPr>
     </w:lvl>
   </w:abstractNum>
-  <w:abstractNum w:abstractNumId="26" w15:restartNumberingAfterBreak="0">
+  <w:abstractNum w:abstractNumId="27" w15:restartNumberingAfterBreak="0">
     <w:nsid w:val="52F2551F"/>
     <w:multiLevelType w:val="hybridMultilevel"/>
     <w:tmpl w:val="8E54A66A"/>
@@ -9743,7 +10684,7 @@
       </w:rPr>
     </w:lvl>
   </w:abstractNum>
-  <w:abstractNum w:abstractNumId="27" w15:restartNumberingAfterBreak="0">
+  <w:abstractNum w:abstractNumId="28" w15:restartNumberingAfterBreak="0">
     <w:nsid w:val="532F7D9F"/>
     <w:multiLevelType w:val="hybridMultilevel"/>
     <w:tmpl w:val="A900D4E2"/>
@@ -9856,7 +10797,7 @@
       </w:rPr>
     </w:lvl>
   </w:abstractNum>
-  <w:abstractNum w:abstractNumId="28" w15:restartNumberingAfterBreak="0">
+  <w:abstractNum w:abstractNumId="29" w15:restartNumberingAfterBreak="0">
     <w:nsid w:val="54494759"/>
     <w:multiLevelType w:val="hybridMultilevel"/>
     <w:tmpl w:val="BF665CE4"/>
@@ -9969,7 +10910,7 @@
       </w:rPr>
     </w:lvl>
   </w:abstractNum>
-  <w:abstractNum w:abstractNumId="29" w15:restartNumberingAfterBreak="0">
+  <w:abstractNum w:abstractNumId="30" w15:restartNumberingAfterBreak="0">
     <w:nsid w:val="56C93842"/>
     <w:multiLevelType w:val="multilevel"/>
     <w:tmpl w:val="04BACB7E"/>
@@ -10118,7 +11059,7 @@
       </w:rPr>
     </w:lvl>
   </w:abstractNum>
-  <w:abstractNum w:abstractNumId="30" w15:restartNumberingAfterBreak="0">
+  <w:abstractNum w:abstractNumId="31" w15:restartNumberingAfterBreak="0">
     <w:nsid w:val="56ED1CB9"/>
     <w:multiLevelType w:val="hybridMultilevel"/>
     <w:tmpl w:val="10061D0C"/>
@@ -10208,7 +11149,7 @@
       </w:pPr>
     </w:lvl>
   </w:abstractNum>
-  <w:abstractNum w:abstractNumId="31" w15:restartNumberingAfterBreak="0">
+  <w:abstractNum w:abstractNumId="32" w15:restartNumberingAfterBreak="0">
     <w:nsid w:val="575B0C0F"/>
     <w:multiLevelType w:val="multilevel"/>
     <w:tmpl w:val="AF12B2D8"/>
@@ -10357,7 +11298,7 @@
       </w:rPr>
     </w:lvl>
   </w:abstractNum>
-  <w:abstractNum w:abstractNumId="32" w15:restartNumberingAfterBreak="0">
+  <w:abstractNum w:abstractNumId="33" w15:restartNumberingAfterBreak="0">
     <w:nsid w:val="58DD5D34"/>
     <w:multiLevelType w:val="multilevel"/>
     <w:tmpl w:val="DE40FD42"/>
@@ -10506,7 +11447,7 @@
       </w:rPr>
     </w:lvl>
   </w:abstractNum>
-  <w:abstractNum w:abstractNumId="33" w15:restartNumberingAfterBreak="0">
+  <w:abstractNum w:abstractNumId="34" w15:restartNumberingAfterBreak="0">
     <w:nsid w:val="5ED31422"/>
     <w:multiLevelType w:val="multilevel"/>
     <w:tmpl w:val="3D64B47A"/>
@@ -10655,7 +11596,7 @@
       </w:rPr>
     </w:lvl>
   </w:abstractNum>
-  <w:abstractNum w:abstractNumId="34" w15:restartNumberingAfterBreak="0">
+  <w:abstractNum w:abstractNumId="35" w15:restartNumberingAfterBreak="0">
     <w:nsid w:val="6A643BCA"/>
     <w:multiLevelType w:val="hybridMultilevel"/>
     <w:tmpl w:val="BFB044D6"/>
@@ -10768,7 +11709,7 @@
       </w:rPr>
     </w:lvl>
   </w:abstractNum>
-  <w:abstractNum w:abstractNumId="35" w15:restartNumberingAfterBreak="0">
+  <w:abstractNum w:abstractNumId="36" w15:restartNumberingAfterBreak="0">
     <w:nsid w:val="6B3C262E"/>
     <w:multiLevelType w:val="hybridMultilevel"/>
     <w:tmpl w:val="D460EDD0"/>
@@ -10881,7 +11822,7 @@
       </w:rPr>
     </w:lvl>
   </w:abstractNum>
-  <w:abstractNum w:abstractNumId="36" w15:restartNumberingAfterBreak="0">
+  <w:abstractNum w:abstractNumId="37" w15:restartNumberingAfterBreak="0">
     <w:nsid w:val="6B585D0C"/>
     <w:multiLevelType w:val="hybridMultilevel"/>
     <w:tmpl w:val="DA5C9F24"/>
@@ -10970,7 +11911,7 @@
       </w:pPr>
     </w:lvl>
   </w:abstractNum>
-  <w:abstractNum w:abstractNumId="37" w15:restartNumberingAfterBreak="0">
+  <w:abstractNum w:abstractNumId="38" w15:restartNumberingAfterBreak="0">
     <w:nsid w:val="71FA4AC1"/>
     <w:multiLevelType w:val="hybridMultilevel"/>
     <w:tmpl w:val="A23ED348"/>
@@ -11061,7 +12002,7 @@
       </w:pPr>
     </w:lvl>
   </w:abstractNum>
-  <w:abstractNum w:abstractNumId="38" w15:restartNumberingAfterBreak="0">
+  <w:abstractNum w:abstractNumId="39" w15:restartNumberingAfterBreak="0">
     <w:nsid w:val="75227B17"/>
     <w:multiLevelType w:val="hybridMultilevel"/>
     <w:tmpl w:val="34D08D80"/>
@@ -11173,7 +12114,7 @@
       </w:rPr>
     </w:lvl>
   </w:abstractNum>
-  <w:abstractNum w:abstractNumId="39" w15:restartNumberingAfterBreak="0">
+  <w:abstractNum w:abstractNumId="40" w15:restartNumberingAfterBreak="0">
     <w:nsid w:val="76060875"/>
     <w:multiLevelType w:val="hybridMultilevel"/>
     <w:tmpl w:val="3CB42880"/>
@@ -11286,7 +12227,7 @@
       </w:rPr>
     </w:lvl>
   </w:abstractNum>
-  <w:abstractNum w:abstractNumId="40" w15:restartNumberingAfterBreak="0">
+  <w:abstractNum w:abstractNumId="41" w15:restartNumberingAfterBreak="0">
     <w:nsid w:val="760D2EA6"/>
     <w:multiLevelType w:val="hybridMultilevel"/>
     <w:tmpl w:val="803AC01A"/>
@@ -11399,7 +12340,7 @@
       </w:rPr>
     </w:lvl>
   </w:abstractNum>
-  <w:abstractNum w:abstractNumId="41" w15:restartNumberingAfterBreak="0">
+  <w:abstractNum w:abstractNumId="42" w15:restartNumberingAfterBreak="0">
     <w:nsid w:val="76283CC3"/>
     <w:multiLevelType w:val="hybridMultilevel"/>
     <w:tmpl w:val="32EE6050"/>
@@ -11489,7 +12430,7 @@
       </w:pPr>
     </w:lvl>
   </w:abstractNum>
-  <w:abstractNum w:abstractNumId="42" w15:restartNumberingAfterBreak="0">
+  <w:abstractNum w:abstractNumId="43" w15:restartNumberingAfterBreak="0">
     <w:nsid w:val="7A2F34E1"/>
     <w:multiLevelType w:val="hybridMultilevel"/>
     <w:tmpl w:val="C57487B0"/>
@@ -11602,7 +12543,7 @@
       </w:rPr>
     </w:lvl>
   </w:abstractNum>
-  <w:abstractNum w:abstractNumId="43" w15:restartNumberingAfterBreak="0">
+  <w:abstractNum w:abstractNumId="44" w15:restartNumberingAfterBreak="0">
     <w:nsid w:val="7DC94D33"/>
     <w:multiLevelType w:val="hybridMultilevel"/>
     <w:tmpl w:val="6B7E1F64"/>
@@ -11692,91 +12633,91 @@
     </w:lvl>
   </w:abstractNum>
   <w:num w:numId="1" w16cid:durableId="123818682">
-    <w:abstractNumId w:val="41"/>
+    <w:abstractNumId w:val="42"/>
   </w:num>
   <w:num w:numId="2" w16cid:durableId="1232615887">
-    <w:abstractNumId w:val="19"/>
+    <w:abstractNumId w:val="20"/>
   </w:num>
   <w:num w:numId="3" w16cid:durableId="170875666">
-    <w:abstractNumId w:val="21"/>
+    <w:abstractNumId w:val="22"/>
   </w:num>
   <w:num w:numId="4" w16cid:durableId="2074304555">
-    <w:abstractNumId w:val="34"/>
+    <w:abstractNumId w:val="35"/>
   </w:num>
   <w:num w:numId="5" w16cid:durableId="607271761">
-    <w:abstractNumId w:val="14"/>
+    <w:abstractNumId w:val="15"/>
   </w:num>
   <w:num w:numId="6" w16cid:durableId="1155610301">
-    <w:abstractNumId w:val="9"/>
+    <w:abstractNumId w:val="10"/>
   </w:num>
   <w:num w:numId="7" w16cid:durableId="2077430340">
     <w:abstractNumId w:val="2"/>
   </w:num>
   <w:num w:numId="8" w16cid:durableId="1789468902">
-    <w:abstractNumId w:val="25"/>
+    <w:abstractNumId w:val="26"/>
   </w:num>
   <w:num w:numId="9" w16cid:durableId="1998222539">
-    <w:abstractNumId w:val="17"/>
+    <w:abstractNumId w:val="18"/>
   </w:num>
   <w:num w:numId="10" w16cid:durableId="1814830934">
     <w:abstractNumId w:val="3"/>
   </w:num>
   <w:num w:numId="11" w16cid:durableId="723868835">
+    <w:abstractNumId w:val="40"/>
+  </w:num>
+  <w:num w:numId="12" w16cid:durableId="1451512184">
+    <w:abstractNumId w:val="43"/>
+  </w:num>
+  <w:num w:numId="13" w16cid:durableId="1656910184">
     <w:abstractNumId w:val="39"/>
   </w:num>
-  <w:num w:numId="12" w16cid:durableId="1451512184">
-    <w:abstractNumId w:val="42"/>
-  </w:num>
-  <w:num w:numId="13" w16cid:durableId="1656910184">
-    <w:abstractNumId w:val="38"/>
-  </w:num>
   <w:num w:numId="14" w16cid:durableId="1775132539">
-    <w:abstractNumId w:val="5"/>
+    <w:abstractNumId w:val="6"/>
   </w:num>
   <w:num w:numId="15" w16cid:durableId="1194657225">
-    <w:abstractNumId w:val="12"/>
+    <w:abstractNumId w:val="13"/>
   </w:num>
   <w:num w:numId="16" w16cid:durableId="402683846">
-    <w:abstractNumId w:val="18"/>
+    <w:abstractNumId w:val="19"/>
   </w:num>
   <w:num w:numId="17" w16cid:durableId="1957364576">
-    <w:abstractNumId w:val="6"/>
+    <w:abstractNumId w:val="7"/>
   </w:num>
   <w:num w:numId="18" w16cid:durableId="421999274">
-    <w:abstractNumId w:val="10"/>
+    <w:abstractNumId w:val="11"/>
   </w:num>
   <w:num w:numId="19" w16cid:durableId="1745638508">
-    <w:abstractNumId w:val="28"/>
+    <w:abstractNumId w:val="29"/>
   </w:num>
   <w:num w:numId="20" w16cid:durableId="137571814">
-    <w:abstractNumId w:val="24"/>
+    <w:abstractNumId w:val="25"/>
   </w:num>
   <w:num w:numId="21" w16cid:durableId="1821733183">
-    <w:abstractNumId w:val="27"/>
+    <w:abstractNumId w:val="28"/>
   </w:num>
   <w:num w:numId="22" w16cid:durableId="1907564616">
     <w:abstractNumId w:val="4"/>
   </w:num>
   <w:num w:numId="23" w16cid:durableId="1084834808">
+    <w:abstractNumId w:val="38"/>
+  </w:num>
+  <w:num w:numId="24" w16cid:durableId="190605740">
+    <w:abstractNumId w:val="16"/>
+  </w:num>
+  <w:num w:numId="25" w16cid:durableId="1568035569">
     <w:abstractNumId w:val="37"/>
   </w:num>
-  <w:num w:numId="24" w16cid:durableId="190605740">
-    <w:abstractNumId w:val="15"/>
-  </w:num>
-  <w:num w:numId="25" w16cid:durableId="1568035569">
-    <w:abstractNumId w:val="36"/>
-  </w:num>
   <w:num w:numId="26" w16cid:durableId="784154821">
-    <w:abstractNumId w:val="20"/>
+    <w:abstractNumId w:val="21"/>
   </w:num>
   <w:num w:numId="27" w16cid:durableId="1510832689">
-    <w:abstractNumId w:val="43"/>
+    <w:abstractNumId w:val="44"/>
   </w:num>
   <w:num w:numId="28" w16cid:durableId="661399347">
-    <w:abstractNumId w:val="30"/>
+    <w:abstractNumId w:val="31"/>
   </w:num>
   <w:num w:numId="29" w16cid:durableId="823010755">
-    <w:abstractNumId w:val="7"/>
+    <w:abstractNumId w:val="8"/>
   </w:num>
   <w:num w:numId="30" w16cid:durableId="972951102">
     <w:abstractNumId w:val="0"/>
@@ -11785,43 +12726,46 @@
     <w:abstractNumId w:val="1"/>
   </w:num>
   <w:num w:numId="32" w16cid:durableId="670761283">
-    <w:abstractNumId w:val="29"/>
+    <w:abstractNumId w:val="30"/>
   </w:num>
   <w:num w:numId="33" w16cid:durableId="2045984530">
+    <w:abstractNumId w:val="34"/>
+  </w:num>
+  <w:num w:numId="34" w16cid:durableId="1985960654">
+    <w:abstractNumId w:val="24"/>
+  </w:num>
+  <w:num w:numId="35" w16cid:durableId="1170683854">
+    <w:abstractNumId w:val="32"/>
+  </w:num>
+  <w:num w:numId="36" w16cid:durableId="853373748">
+    <w:abstractNumId w:val="12"/>
+  </w:num>
+  <w:num w:numId="37" w16cid:durableId="866601192">
     <w:abstractNumId w:val="33"/>
   </w:num>
-  <w:num w:numId="34" w16cid:durableId="1985960654">
+  <w:num w:numId="38" w16cid:durableId="719980441">
+    <w:abstractNumId w:val="14"/>
+  </w:num>
+  <w:num w:numId="39" w16cid:durableId="1657344066">
+    <w:abstractNumId w:val="36"/>
+  </w:num>
+  <w:num w:numId="40" w16cid:durableId="1314144598">
     <w:abstractNumId w:val="23"/>
   </w:num>
-  <w:num w:numId="35" w16cid:durableId="1170683854">
-    <w:abstractNumId w:val="31"/>
-  </w:num>
-  <w:num w:numId="36" w16cid:durableId="853373748">
-    <w:abstractNumId w:val="11"/>
-  </w:num>
-  <w:num w:numId="37" w16cid:durableId="866601192">
-    <w:abstractNumId w:val="32"/>
-  </w:num>
-  <w:num w:numId="38" w16cid:durableId="719980441">
-    <w:abstractNumId w:val="13"/>
-  </w:num>
-  <w:num w:numId="39" w16cid:durableId="1657344066">
-    <w:abstractNumId w:val="35"/>
-  </w:num>
-  <w:num w:numId="40" w16cid:durableId="1314144598">
-    <w:abstractNumId w:val="22"/>
-  </w:num>
   <w:num w:numId="41" w16cid:durableId="1850487638">
-    <w:abstractNumId w:val="16"/>
+    <w:abstractNumId w:val="17"/>
   </w:num>
   <w:num w:numId="42" w16cid:durableId="985085673">
-    <w:abstractNumId w:val="26"/>
+    <w:abstractNumId w:val="27"/>
   </w:num>
   <w:num w:numId="43" w16cid:durableId="518394853">
-    <w:abstractNumId w:val="40"/>
+    <w:abstractNumId w:val="41"/>
   </w:num>
   <w:num w:numId="44" w16cid:durableId="1186938734">
-    <w:abstractNumId w:val="8"/>
+    <w:abstractNumId w:val="9"/>
+  </w:num>
+  <w:num w:numId="45" w16cid:durableId="1621523032">
+    <w:abstractNumId w:val="5"/>
   </w:num>
   <w:numIdMacAtCleanup w:val="7"/>
 </w:numbering>
@@ -12225,7 +13169,7 @@
   <w:style w:type="paragraph" w:default="1" w:styleId="Normal">
     <w:name w:val="Normal"/>
     <w:qFormat/>
-    <w:rsid w:val="00C92DA0"/>
+    <w:rsid w:val="00D040AD"/>
   </w:style>
   <w:style w:type="paragraph" w:styleId="Heading1">
     <w:name w:val="heading 1"/>
@@ -12838,6 +13782,19 @@
       <w:color w:val="4F81BD" w:themeColor="accent1"/>
     </w:rPr>
   </w:style>
+  <w:style w:type="character" w:styleId="HTMLCode">
+    <w:name w:val="HTML Code"/>
+    <w:basedOn w:val="DefaultParagraphFont"/>
+    <w:uiPriority w:val="99"/>
+    <w:semiHidden/>
+    <w:unhideWhenUsed/>
+    <w:rsid w:val="00465CDA"/>
+    <w:rPr>
+      <w:rFonts w:ascii="Courier New" w:eastAsia="Times New Roman" w:hAnsi="Courier New" w:cs="Courier New"/>
+      <w:sz w:val="20"/>
+      <w:szCs w:val="20"/>
+    </w:rPr>
+  </w:style>
 </w:styles>
 </file>
 

</xml_diff>

<commit_message>
Update Mẫu 2. Báo cáo sản phẩm khởi nghiệp (Hoàn thiện).docx
</commit_message>
<xml_diff>
--- a/Documents/Mẫu 2. Báo cáo sản phẩm khởi nghiệp (Hoàn thiện).docx
+++ b/Documents/Mẫu 2. Báo cáo sản phẩm khởi nghiệp (Hoàn thiện).docx
@@ -1568,6 +1568,12 @@
                 <w:rFonts w:ascii="Times New Roman" w:hAnsi="Times New Roman" w:cs="Times New Roman"/>
               </w:rPr>
             </w:pPr>
+            <w:r>
+              <w:rPr>
+                <w:rFonts w:ascii="Times New Roman" w:hAnsi="Times New Roman" w:cs="Times New Roman"/>
+              </w:rPr>
+              <w:t>Mai Quảng Hải</w:t>
+            </w:r>
           </w:p>
         </w:tc>
         <w:tc>
@@ -1621,6 +1627,12 @@
                 <w:rFonts w:ascii="Times New Roman" w:hAnsi="Times New Roman" w:cs="Times New Roman"/>
               </w:rPr>
             </w:pPr>
+            <w:r>
+              <w:rPr>
+                <w:rFonts w:ascii="Times New Roman" w:hAnsi="Times New Roman" w:cs="Times New Roman"/>
+              </w:rPr>
+              <w:t>Ngô Tuấn Việt</w:t>
+            </w:r>
           </w:p>
         </w:tc>
         <w:tc>
@@ -1674,6 +1686,12 @@
                 <w:rFonts w:ascii="Times New Roman" w:hAnsi="Times New Roman" w:cs="Times New Roman"/>
               </w:rPr>
             </w:pPr>
+            <w:r>
+              <w:rPr>
+                <w:rFonts w:ascii="Times New Roman" w:hAnsi="Times New Roman" w:cs="Times New Roman"/>
+              </w:rPr>
+              <w:t>Nguyễn Ngọc Sơn</w:t>
+            </w:r>
           </w:p>
         </w:tc>
         <w:tc>
@@ -1727,6 +1745,12 @@
                 <w:rFonts w:ascii="Times New Roman" w:hAnsi="Times New Roman" w:cs="Times New Roman"/>
               </w:rPr>
             </w:pPr>
+            <w:r>
+              <w:rPr>
+                <w:rFonts w:ascii="Times New Roman" w:hAnsi="Times New Roman" w:cs="Times New Roman"/>
+              </w:rPr>
+              <w:t>Nguyễn Hoàng Duy Anh</w:t>
+            </w:r>
           </w:p>
         </w:tc>
         <w:tc>
@@ -1780,6 +1804,12 @@
                 <w:rFonts w:ascii="Times New Roman" w:hAnsi="Times New Roman" w:cs="Times New Roman"/>
               </w:rPr>
             </w:pPr>
+            <w:r>
+              <w:rPr>
+                <w:rFonts w:ascii="Times New Roman" w:hAnsi="Times New Roman" w:cs="Times New Roman"/>
+              </w:rPr>
+              <w:t>Phùng Duy Hiếu</w:t>
+            </w:r>
           </w:p>
         </w:tc>
         <w:tc>
@@ -2066,6 +2096,12 @@
                 <w:rFonts w:ascii="Times New Roman" w:hAnsi="Times New Roman" w:cs="Times New Roman"/>
               </w:rPr>
             </w:pPr>
+            <w:r>
+              <w:rPr>
+                <w:rFonts w:ascii="Times New Roman" w:hAnsi="Times New Roman" w:cs="Times New Roman"/>
+              </w:rPr>
+              <w:t>Mai Quảng Hải</w:t>
+            </w:r>
           </w:p>
         </w:tc>
         <w:tc>
@@ -2123,6 +2159,12 @@
                 <w:rFonts w:ascii="Times New Roman" w:hAnsi="Times New Roman" w:cs="Times New Roman"/>
               </w:rPr>
             </w:pPr>
+            <w:r>
+              <w:rPr>
+                <w:rFonts w:ascii="Times New Roman" w:hAnsi="Times New Roman" w:cs="Times New Roman"/>
+              </w:rPr>
+              <w:t>Ngô Tuấn Việt</w:t>
+            </w:r>
           </w:p>
         </w:tc>
         <w:tc>
@@ -2180,6 +2222,12 @@
                 <w:rFonts w:ascii="Times New Roman" w:hAnsi="Times New Roman" w:cs="Times New Roman"/>
               </w:rPr>
             </w:pPr>
+            <w:r>
+              <w:rPr>
+                <w:rFonts w:ascii="Times New Roman" w:hAnsi="Times New Roman" w:cs="Times New Roman"/>
+              </w:rPr>
+              <w:t>Nguyễn Ngọc Sơn</w:t>
+            </w:r>
           </w:p>
         </w:tc>
         <w:tc>
@@ -2237,6 +2285,12 @@
                 <w:rFonts w:ascii="Times New Roman" w:hAnsi="Times New Roman" w:cs="Times New Roman"/>
               </w:rPr>
             </w:pPr>
+            <w:r>
+              <w:rPr>
+                <w:rFonts w:ascii="Times New Roman" w:hAnsi="Times New Roman" w:cs="Times New Roman"/>
+              </w:rPr>
+              <w:t>Nguyễn Hoàng Duy Anh</w:t>
+            </w:r>
           </w:p>
         </w:tc>
         <w:tc>
@@ -2294,6 +2348,12 @@
                 <w:rFonts w:ascii="Times New Roman" w:hAnsi="Times New Roman" w:cs="Times New Roman"/>
               </w:rPr>
             </w:pPr>
+            <w:r>
+              <w:rPr>
+                <w:rFonts w:ascii="Times New Roman" w:hAnsi="Times New Roman" w:cs="Times New Roman"/>
+              </w:rPr>
+              <w:t>Phùng Duy Hiếu</w:t>
+            </w:r>
           </w:p>
         </w:tc>
         <w:tc>
@@ -8564,14 +8624,7 @@
           <w:rStyle w:val="HTMLCode"/>
           <w:rFonts w:eastAsiaTheme="minorEastAsia"/>
         </w:rPr>
-        <w:t>Ma</w:t>
-      </w:r>
-      <w:r>
-        <w:rPr>
-          <w:rStyle w:val="HTMLCode"/>
-          <w:rFonts w:eastAsiaTheme="minorEastAsia"/>
-        </w:rPr>
-        <w:t>Khoa</w:t>
+        <w:t>MaKhoa</w:t>
       </w:r>
       <w:r>
         <w:rPr>
@@ -8744,14 +8797,7 @@
           <w:rStyle w:val="HTMLCode"/>
           <w:rFonts w:eastAsiaTheme="minorEastAsia"/>
         </w:rPr>
-        <w:t>Ma</w:t>
-      </w:r>
-      <w:r>
-        <w:rPr>
-          <w:rStyle w:val="HTMLCode"/>
-          <w:rFonts w:eastAsiaTheme="minorEastAsia"/>
-        </w:rPr>
-        <w:t>Diem</w:t>
+        <w:t>MaDiem</w:t>
       </w:r>
       <w:r>
         <w:rPr>
@@ -9059,14 +9105,7 @@
           <w:rStyle w:val="HTMLCode"/>
           <w:rFonts w:eastAsiaTheme="minorEastAsia"/>
         </w:rPr>
-        <w:t>M</w:t>
-      </w:r>
-      <w:r>
-        <w:rPr>
-          <w:rStyle w:val="HTMLCode"/>
-          <w:rFonts w:eastAsiaTheme="minorEastAsia"/>
-        </w:rPr>
-        <w:t>aDeThi</w:t>
+        <w:t>MaDeThi</w:t>
       </w:r>
       <w:r>
         <w:rPr>

</xml_diff>

<commit_message>
delete and rewrite st
</commit_message>
<xml_diff>
--- a/Documents/Mẫu 2. Báo cáo sản phẩm khởi nghiệp (Hoàn thiện).docx
+++ b/Documents/Mẫu 2. Báo cáo sản phẩm khởi nghiệp (Hoàn thiện).docx
@@ -4351,7 +4351,16 @@
           <w:szCs w:val="28"/>
           <w:lang w:val="pl-PL"/>
         </w:rPr>
-        <w:t>=&gt;&gt;Từ những hạn chế đấy bọn em có những cải tiến mới như:</w:t>
+        <w:sym w:font="Wingdings" w:char="F0F0"/>
+      </w:r>
+      <w:r>
+        <w:rPr>
+          <w:rFonts w:ascii="Times New Roman" w:eastAsia="Times New Roman" w:hAnsi="Times New Roman" w:cs="Times New Roman"/>
+          <w:sz w:val="28"/>
+          <w:szCs w:val="28"/>
+          <w:lang w:val="pl-PL"/>
+        </w:rPr>
+        <w:t>Từ những hạn chế đấy bọn em có những cải tiến mới như:</w:t>
       </w:r>
     </w:p>
     <w:p>
@@ -4424,23 +4433,7 @@
           <w:sz w:val="26"/>
           <w:szCs w:val="26"/>
         </w:rPr>
-        <w:t>Sử dụng SQL Parameters</w:t>
-      </w:r>
-      <w:r>
-        <w:rPr>
-          <w:rFonts w:ascii="Times New Roman" w:eastAsia="Times New Roman" w:hAnsi="Times New Roman" w:cs="Times New Roman"/>
-          <w:sz w:val="26"/>
-          <w:szCs w:val="26"/>
-        </w:rPr>
-        <w:t xml:space="preserve"> </w:t>
-      </w:r>
-      <w:r>
-        <w:rPr>
-          <w:rFonts w:ascii="Times New Roman" w:eastAsia="Times New Roman" w:hAnsi="Times New Roman" w:cs="Times New Roman"/>
-          <w:sz w:val="26"/>
-          <w:szCs w:val="26"/>
-        </w:rPr>
-        <w:t>để giúp thông tin người dùng nhập vào được tách biệt với câu lệnh thực thi từ đó phòng chống lỗ hổng như SQL Injection hoặc gây ra lỗi cho hệ thống</w:t>
+        <w:t>Sử dụng SQL Parameters để giúp thông tin người dùng nhập vào được tách biệt với câu lệnh thực thi từ đó phòng chống lỗ hổng như SQL Injection hoặc gây ra lỗi cho hệ thống</w:t>
       </w:r>
     </w:p>
     <w:p>

</xml_diff>

<commit_message>
Fix document and code
</commit_message>
<xml_diff>
--- a/Documents/Mẫu 2. Báo cáo sản phẩm khởi nghiệp (Hoàn thiện).docx
+++ b/Documents/Mẫu 2. Báo cáo sản phẩm khởi nghiệp (Hoàn thiện).docx
@@ -835,7 +835,7 @@
           <w:r>
             <w:fldChar w:fldCharType="separate"/>
           </w:r>
-          <w:hyperlink w:anchor="_Toc168514881" w:history="1">
+          <w:hyperlink w:anchor="_Toc168607014" w:history="1">
             <w:r>
               <w:rPr>
                 <w:rStyle w:val="Hyperlink"/>
@@ -863,7 +863,7 @@
                 <w:noProof/>
                 <w:webHidden/>
               </w:rPr>
-              <w:instrText xml:space="preserve"> PAGEREF _Toc168514881 \h </w:instrText>
+              <w:instrText xml:space="preserve"> PAGEREF _Toc168607014 \h </w:instrText>
             </w:r>
             <w:r>
               <w:rPr>
@@ -883,7 +883,7 @@
                 <w:noProof/>
                 <w:webHidden/>
               </w:rPr>
-              <w:t>3</w:t>
+              <w:t>2</w:t>
             </w:r>
             <w:r>
               <w:rPr>
@@ -905,7 +905,7 @@
               <w14:ligatures w14:val="standardContextual"/>
             </w:rPr>
           </w:pPr>
-          <w:hyperlink w:anchor="_Toc168514882" w:history="1">
+          <w:hyperlink w:anchor="_Toc168607015" w:history="1">
             <w:r>
               <w:rPr>
                 <w:rStyle w:val="Hyperlink"/>
@@ -933,7 +933,7 @@
                 <w:noProof/>
                 <w:webHidden/>
               </w:rPr>
-              <w:instrText xml:space="preserve"> PAGEREF _Toc168514882 \h </w:instrText>
+              <w:instrText xml:space="preserve"> PAGEREF _Toc168607015 \h </w:instrText>
             </w:r>
             <w:r>
               <w:rPr>
@@ -975,7 +975,7 @@
               <w14:ligatures w14:val="standardContextual"/>
             </w:rPr>
           </w:pPr>
-          <w:hyperlink w:anchor="_Toc168514883" w:history="1">
+          <w:hyperlink w:anchor="_Toc168607016" w:history="1">
             <w:r>
               <w:rPr>
                 <w:rStyle w:val="Hyperlink"/>
@@ -1003,7 +1003,7 @@
                 <w:noProof/>
                 <w:webHidden/>
               </w:rPr>
-              <w:instrText xml:space="preserve"> PAGEREF _Toc168514883 \h </w:instrText>
+              <w:instrText xml:space="preserve"> PAGEREF _Toc168607016 \h </w:instrText>
             </w:r>
             <w:r>
               <w:rPr>
@@ -1023,7 +1023,7 @@
                 <w:noProof/>
                 <w:webHidden/>
               </w:rPr>
-              <w:t>4</w:t>
+              <w:t>3</w:t>
             </w:r>
             <w:r>
               <w:rPr>
@@ -1048,7 +1048,7 @@
               <w14:ligatures w14:val="standardContextual"/>
             </w:rPr>
           </w:pPr>
-          <w:hyperlink w:anchor="_Toc168514884" w:history="1">
+          <w:hyperlink w:anchor="_Toc168607017" w:history="1">
             <w:r>
               <w:rPr>
                 <w:rStyle w:val="Hyperlink"/>
@@ -1078,7 +1078,7 @@
                 <w:noProof/>
                 <w:webHidden/>
               </w:rPr>
-              <w:instrText xml:space="preserve"> PAGEREF _Toc168514884 \h </w:instrText>
+              <w:instrText xml:space="preserve"> PAGEREF _Toc168607017 \h </w:instrText>
             </w:r>
             <w:r>
               <w:rPr>
@@ -1098,7 +1098,7 @@
                 <w:noProof/>
                 <w:webHidden/>
               </w:rPr>
-              <w:t>4</w:t>
+              <w:t>3</w:t>
             </w:r>
             <w:r>
               <w:rPr>
@@ -1123,7 +1123,7 @@
               <w14:ligatures w14:val="standardContextual"/>
             </w:rPr>
           </w:pPr>
-          <w:hyperlink w:anchor="_Toc168514885" w:history="1">
+          <w:hyperlink w:anchor="_Toc168607018" w:history="1">
             <w:r>
               <w:rPr>
                 <w:rStyle w:val="Hyperlink"/>
@@ -1154,7 +1154,7 @@
                 <w:noProof/>
                 <w:webHidden/>
               </w:rPr>
-              <w:instrText xml:space="preserve"> PAGEREF _Toc168514885 \h </w:instrText>
+              <w:instrText xml:space="preserve"> PAGEREF _Toc168607018 \h </w:instrText>
             </w:r>
             <w:r>
               <w:rPr>
@@ -1174,7 +1174,7 @@
                 <w:noProof/>
                 <w:webHidden/>
               </w:rPr>
-              <w:t>5</w:t>
+              <w:t>4</w:t>
             </w:r>
             <w:r>
               <w:rPr>
@@ -1199,7 +1199,7 @@
               <w14:ligatures w14:val="standardContextual"/>
             </w:rPr>
           </w:pPr>
-          <w:hyperlink w:anchor="_Toc168514886" w:history="1">
+          <w:hyperlink w:anchor="_Toc168607019" w:history="1">
             <w:r>
               <w:rPr>
                 <w:rStyle w:val="Hyperlink"/>
@@ -1229,7 +1229,7 @@
                 <w:noProof/>
                 <w:webHidden/>
               </w:rPr>
-              <w:instrText xml:space="preserve"> PAGEREF _Toc168514886 \h </w:instrText>
+              <w:instrText xml:space="preserve"> PAGEREF _Toc168607019 \h </w:instrText>
             </w:r>
             <w:r>
               <w:rPr>
@@ -1249,7 +1249,7 @@
                 <w:noProof/>
                 <w:webHidden/>
               </w:rPr>
-              <w:t>6</w:t>
+              <w:t>5</w:t>
             </w:r>
             <w:r>
               <w:rPr>
@@ -1274,7 +1274,7 @@
               <w14:ligatures w14:val="standardContextual"/>
             </w:rPr>
           </w:pPr>
-          <w:hyperlink w:anchor="_Toc168514887" w:history="1">
+          <w:hyperlink w:anchor="_Toc168607020" w:history="1">
             <w:r>
               <w:rPr>
                 <w:rStyle w:val="Hyperlink"/>
@@ -1304,7 +1304,7 @@
                 <w:noProof/>
                 <w:webHidden/>
               </w:rPr>
-              <w:instrText xml:space="preserve"> PAGEREF _Toc168514887 \h </w:instrText>
+              <w:instrText xml:space="preserve"> PAGEREF _Toc168607020 \h </w:instrText>
             </w:r>
             <w:r>
               <w:rPr>
@@ -1324,7 +1324,7 @@
                 <w:noProof/>
                 <w:webHidden/>
               </w:rPr>
-              <w:t>7</w:t>
+              <w:t>6</w:t>
             </w:r>
             <w:r>
               <w:rPr>
@@ -1346,7 +1346,7 @@
               <w14:ligatures w14:val="standardContextual"/>
             </w:rPr>
           </w:pPr>
-          <w:hyperlink w:anchor="_Toc168514888" w:history="1">
+          <w:hyperlink w:anchor="_Toc168607021" w:history="1">
             <w:r>
               <w:rPr>
                 <w:rStyle w:val="Hyperlink"/>
@@ -1374,7 +1374,7 @@
                 <w:noProof/>
                 <w:webHidden/>
               </w:rPr>
-              <w:instrText xml:space="preserve"> PAGEREF _Toc168514888 \h </w:instrText>
+              <w:instrText xml:space="preserve"> PAGEREF _Toc168607021 \h </w:instrText>
             </w:r>
             <w:r>
               <w:rPr>
@@ -1419,7 +1419,7 @@
               <w14:ligatures w14:val="standardContextual"/>
             </w:rPr>
           </w:pPr>
-          <w:hyperlink w:anchor="_Toc168514889" w:history="1">
+          <w:hyperlink w:anchor="_Toc168607022" w:history="1">
             <w:r>
               <w:rPr>
                 <w:rStyle w:val="Hyperlink"/>
@@ -1449,7 +1449,7 @@
                 <w:noProof/>
                 <w:webHidden/>
               </w:rPr>
-              <w:instrText xml:space="preserve"> PAGEREF _Toc168514889 \h </w:instrText>
+              <w:instrText xml:space="preserve"> PAGEREF _Toc168607022 \h </w:instrText>
             </w:r>
             <w:r>
               <w:rPr>
@@ -1496,7 +1496,7 @@
               <w14:ligatures w14:val="standardContextual"/>
             </w:rPr>
           </w:pPr>
-          <w:hyperlink w:anchor="_Toc168514890" w:history="1">
+          <w:hyperlink w:anchor="_Toc168607023" w:history="1">
             <w:r>
               <w:rPr>
                 <w:rStyle w:val="Hyperlink"/>
@@ -1526,7 +1526,7 @@
                 <w:noProof/>
                 <w:webHidden/>
               </w:rPr>
-              <w:instrText xml:space="preserve"> PAGEREF _Toc168514890 \h </w:instrText>
+              <w:instrText xml:space="preserve"> PAGEREF _Toc168607023 \h </w:instrText>
             </w:r>
             <w:r>
               <w:rPr>
@@ -1573,7 +1573,7 @@
               <w14:ligatures w14:val="standardContextual"/>
             </w:rPr>
           </w:pPr>
-          <w:hyperlink w:anchor="_Toc168514891" w:history="1">
+          <w:hyperlink w:anchor="_Toc168607024" w:history="1">
             <w:r>
               <w:rPr>
                 <w:rStyle w:val="Hyperlink"/>
@@ -1603,7 +1603,7 @@
                 <w:noProof/>
                 <w:webHidden/>
               </w:rPr>
-              <w:instrText xml:space="preserve"> PAGEREF _Toc168514891 \h </w:instrText>
+              <w:instrText xml:space="preserve"> PAGEREF _Toc168607024 \h </w:instrText>
             </w:r>
             <w:r>
               <w:rPr>
@@ -1650,7 +1650,7 @@
               <w14:ligatures w14:val="standardContextual"/>
             </w:rPr>
           </w:pPr>
-          <w:hyperlink w:anchor="_Toc168514892" w:history="1">
+          <w:hyperlink w:anchor="_Toc168607025" w:history="1">
             <w:r>
               <w:rPr>
                 <w:rStyle w:val="Hyperlink"/>
@@ -1680,7 +1680,7 @@
                 <w:noProof/>
                 <w:webHidden/>
               </w:rPr>
-              <w:instrText xml:space="preserve"> PAGEREF _Toc168514892 \h </w:instrText>
+              <w:instrText xml:space="preserve"> PAGEREF _Toc168607025 \h </w:instrText>
             </w:r>
             <w:r>
               <w:rPr>
@@ -1727,7 +1727,7 @@
               <w14:ligatures w14:val="standardContextual"/>
             </w:rPr>
           </w:pPr>
-          <w:hyperlink w:anchor="_Toc168514893" w:history="1">
+          <w:hyperlink w:anchor="_Toc168607026" w:history="1">
             <w:r>
               <w:rPr>
                 <w:rStyle w:val="Hyperlink"/>
@@ -1757,7 +1757,7 @@
                 <w:noProof/>
                 <w:webHidden/>
               </w:rPr>
-              <w:instrText xml:space="preserve"> PAGEREF _Toc168514893 \h </w:instrText>
+              <w:instrText xml:space="preserve"> PAGEREF _Toc168607026 \h </w:instrText>
             </w:r>
             <w:r>
               <w:rPr>
@@ -1804,7 +1804,7 @@
               <w14:ligatures w14:val="standardContextual"/>
             </w:rPr>
           </w:pPr>
-          <w:hyperlink w:anchor="_Toc168514894" w:history="1">
+          <w:hyperlink w:anchor="_Toc168607027" w:history="1">
             <w:r>
               <w:rPr>
                 <w:rStyle w:val="Hyperlink"/>
@@ -1834,7 +1834,7 @@
                 <w:noProof/>
                 <w:webHidden/>
               </w:rPr>
-              <w:instrText xml:space="preserve"> PAGEREF _Toc168514894 \h </w:instrText>
+              <w:instrText xml:space="preserve"> PAGEREF _Toc168607027 \h </w:instrText>
             </w:r>
             <w:r>
               <w:rPr>
@@ -1881,7 +1881,7 @@
               <w14:ligatures w14:val="standardContextual"/>
             </w:rPr>
           </w:pPr>
-          <w:hyperlink w:anchor="_Toc168514895" w:history="1">
+          <w:hyperlink w:anchor="_Toc168607028" w:history="1">
             <w:r>
               <w:rPr>
                 <w:rStyle w:val="Hyperlink"/>
@@ -1911,7 +1911,7 @@
                 <w:noProof/>
                 <w:webHidden/>
               </w:rPr>
-              <w:instrText xml:space="preserve"> PAGEREF _Toc168514895 \h </w:instrText>
+              <w:instrText xml:space="preserve"> PAGEREF _Toc168607028 \h </w:instrText>
             </w:r>
             <w:r>
               <w:rPr>
@@ -1958,7 +1958,7 @@
               <w14:ligatures w14:val="standardContextual"/>
             </w:rPr>
           </w:pPr>
-          <w:hyperlink w:anchor="_Toc168514896" w:history="1">
+          <w:hyperlink w:anchor="_Toc168607029" w:history="1">
             <w:r>
               <w:rPr>
                 <w:rStyle w:val="Hyperlink"/>
@@ -1988,7 +1988,7 @@
                 <w:noProof/>
                 <w:webHidden/>
               </w:rPr>
-              <w:instrText xml:space="preserve"> PAGEREF _Toc168514896 \h </w:instrText>
+              <w:instrText xml:space="preserve"> PAGEREF _Toc168607029 \h </w:instrText>
             </w:r>
             <w:r>
               <w:rPr>
@@ -2035,7 +2035,7 @@
               <w14:ligatures w14:val="standardContextual"/>
             </w:rPr>
           </w:pPr>
-          <w:hyperlink w:anchor="_Toc168514897" w:history="1">
+          <w:hyperlink w:anchor="_Toc168607030" w:history="1">
             <w:r>
               <w:rPr>
                 <w:rStyle w:val="Hyperlink"/>
@@ -2065,7 +2065,7 @@
                 <w:noProof/>
                 <w:webHidden/>
               </w:rPr>
-              <w:instrText xml:space="preserve"> PAGEREF _Toc168514897 \h </w:instrText>
+              <w:instrText xml:space="preserve"> PAGEREF _Toc168607030 \h </w:instrText>
             </w:r>
             <w:r>
               <w:rPr>
@@ -2112,7 +2112,7 @@
               <w14:ligatures w14:val="standardContextual"/>
             </w:rPr>
           </w:pPr>
-          <w:hyperlink w:anchor="_Toc168514898" w:history="1">
+          <w:hyperlink w:anchor="_Toc168607031" w:history="1">
             <w:r>
               <w:rPr>
                 <w:rStyle w:val="Hyperlink"/>
@@ -2142,7 +2142,7 @@
                 <w:noProof/>
                 <w:webHidden/>
               </w:rPr>
-              <w:instrText xml:space="preserve"> PAGEREF _Toc168514898 \h </w:instrText>
+              <w:instrText xml:space="preserve"> PAGEREF _Toc168607031 \h </w:instrText>
             </w:r>
             <w:r>
               <w:rPr>
@@ -2189,7 +2189,7 @@
               <w14:ligatures w14:val="standardContextual"/>
             </w:rPr>
           </w:pPr>
-          <w:hyperlink w:anchor="_Toc168514899" w:history="1">
+          <w:hyperlink w:anchor="_Toc168607032" w:history="1">
             <w:r>
               <w:rPr>
                 <w:rStyle w:val="Hyperlink"/>
@@ -2219,7 +2219,7 @@
                 <w:noProof/>
                 <w:webHidden/>
               </w:rPr>
-              <w:instrText xml:space="preserve"> PAGEREF _Toc168514899 \h </w:instrText>
+              <w:instrText xml:space="preserve"> PAGEREF _Toc168607032 \h </w:instrText>
             </w:r>
             <w:r>
               <w:rPr>
@@ -2266,7 +2266,7 @@
               <w14:ligatures w14:val="standardContextual"/>
             </w:rPr>
           </w:pPr>
-          <w:hyperlink w:anchor="_Toc168514900" w:history="1">
+          <w:hyperlink w:anchor="_Toc168607033" w:history="1">
             <w:r>
               <w:rPr>
                 <w:rStyle w:val="Hyperlink"/>
@@ -2296,7 +2296,7 @@
                 <w:noProof/>
                 <w:webHidden/>
               </w:rPr>
-              <w:instrText xml:space="preserve"> PAGEREF _Toc168514900 \h </w:instrText>
+              <w:instrText xml:space="preserve"> PAGEREF _Toc168607033 \h </w:instrText>
             </w:r>
             <w:r>
               <w:rPr>
@@ -2343,7 +2343,7 @@
               <w14:ligatures w14:val="standardContextual"/>
             </w:rPr>
           </w:pPr>
-          <w:hyperlink w:anchor="_Toc168514901" w:history="1">
+          <w:hyperlink w:anchor="_Toc168607034" w:history="1">
             <w:r>
               <w:rPr>
                 <w:rStyle w:val="Hyperlink"/>
@@ -2373,7 +2373,7 @@
                 <w:noProof/>
                 <w:webHidden/>
               </w:rPr>
-              <w:instrText xml:space="preserve"> PAGEREF _Toc168514901 \h </w:instrText>
+              <w:instrText xml:space="preserve"> PAGEREF _Toc168607034 \h </w:instrText>
             </w:r>
             <w:r>
               <w:rPr>
@@ -2420,7 +2420,7 @@
               <w14:ligatures w14:val="standardContextual"/>
             </w:rPr>
           </w:pPr>
-          <w:hyperlink w:anchor="_Toc168514902" w:history="1">
+          <w:hyperlink w:anchor="_Toc168607035" w:history="1">
             <w:r>
               <w:rPr>
                 <w:rStyle w:val="Hyperlink"/>
@@ -2450,7 +2450,7 @@
                 <w:noProof/>
                 <w:webHidden/>
               </w:rPr>
-              <w:instrText xml:space="preserve"> PAGEREF _Toc168514902 \h </w:instrText>
+              <w:instrText xml:space="preserve"> PAGEREF _Toc168607035 \h </w:instrText>
             </w:r>
             <w:r>
               <w:rPr>
@@ -2497,7 +2497,7 @@
               <w14:ligatures w14:val="standardContextual"/>
             </w:rPr>
           </w:pPr>
-          <w:hyperlink w:anchor="_Toc168514903" w:history="1">
+          <w:hyperlink w:anchor="_Toc168607036" w:history="1">
             <w:r>
               <w:rPr>
                 <w:rStyle w:val="Hyperlink"/>
@@ -2527,7 +2527,7 @@
                 <w:noProof/>
                 <w:webHidden/>
               </w:rPr>
-              <w:instrText xml:space="preserve"> PAGEREF _Toc168514903 \h </w:instrText>
+              <w:instrText xml:space="preserve"> PAGEREF _Toc168607036 \h </w:instrText>
             </w:r>
             <w:r>
               <w:rPr>
@@ -2572,7 +2572,7 @@
               <w14:ligatures w14:val="standardContextual"/>
             </w:rPr>
           </w:pPr>
-          <w:hyperlink w:anchor="_Toc168514904" w:history="1">
+          <w:hyperlink w:anchor="_Toc168607037" w:history="1">
             <w:r>
               <w:rPr>
                 <w:rStyle w:val="Hyperlink"/>
@@ -2602,7 +2602,7 @@
                 <w:noProof/>
                 <w:webHidden/>
               </w:rPr>
-              <w:instrText xml:space="preserve"> PAGEREF _Toc168514904 \h </w:instrText>
+              <w:instrText xml:space="preserve"> PAGEREF _Toc168607037 \h </w:instrText>
             </w:r>
             <w:r>
               <w:rPr>
@@ -2649,7 +2649,7 @@
               <w14:ligatures w14:val="standardContextual"/>
             </w:rPr>
           </w:pPr>
-          <w:hyperlink w:anchor="_Toc168514905" w:history="1">
+          <w:hyperlink w:anchor="_Toc168607038" w:history="1">
             <w:r>
               <w:rPr>
                 <w:rStyle w:val="Hyperlink"/>
@@ -2679,7 +2679,7 @@
                 <w:noProof/>
                 <w:webHidden/>
               </w:rPr>
-              <w:instrText xml:space="preserve"> PAGEREF _Toc168514905 \h </w:instrText>
+              <w:instrText xml:space="preserve"> PAGEREF _Toc168607038 \h </w:instrText>
             </w:r>
             <w:r>
               <w:rPr>
@@ -2726,7 +2726,7 @@
               <w14:ligatures w14:val="standardContextual"/>
             </w:rPr>
           </w:pPr>
-          <w:hyperlink w:anchor="_Toc168514906" w:history="1">
+          <w:hyperlink w:anchor="_Toc168607039" w:history="1">
             <w:r>
               <w:rPr>
                 <w:rStyle w:val="Hyperlink"/>
@@ -2756,7 +2756,7 @@
                 <w:noProof/>
                 <w:webHidden/>
               </w:rPr>
-              <w:instrText xml:space="preserve"> PAGEREF _Toc168514906 \h </w:instrText>
+              <w:instrText xml:space="preserve"> PAGEREF _Toc168607039 \h </w:instrText>
             </w:r>
             <w:r>
               <w:rPr>
@@ -2803,7 +2803,7 @@
               <w14:ligatures w14:val="standardContextual"/>
             </w:rPr>
           </w:pPr>
-          <w:hyperlink w:anchor="_Toc168514907" w:history="1">
+          <w:hyperlink w:anchor="_Toc168607040" w:history="1">
             <w:r>
               <w:rPr>
                 <w:rStyle w:val="Hyperlink"/>
@@ -2833,7 +2833,7 @@
                 <w:noProof/>
                 <w:webHidden/>
               </w:rPr>
-              <w:instrText xml:space="preserve"> PAGEREF _Toc168514907 \h </w:instrText>
+              <w:instrText xml:space="preserve"> PAGEREF _Toc168607040 \h </w:instrText>
             </w:r>
             <w:r>
               <w:rPr>
@@ -2880,7 +2880,7 @@
               <w14:ligatures w14:val="standardContextual"/>
             </w:rPr>
           </w:pPr>
-          <w:hyperlink w:anchor="_Toc168514908" w:history="1">
+          <w:hyperlink w:anchor="_Toc168607041" w:history="1">
             <w:r>
               <w:rPr>
                 <w:rStyle w:val="Hyperlink"/>
@@ -2910,7 +2910,7 @@
                 <w:noProof/>
                 <w:webHidden/>
               </w:rPr>
-              <w:instrText xml:space="preserve"> PAGEREF _Toc168514908 \h </w:instrText>
+              <w:instrText xml:space="preserve"> PAGEREF _Toc168607041 \h </w:instrText>
             </w:r>
             <w:r>
               <w:rPr>
@@ -2957,7 +2957,7 @@
               <w14:ligatures w14:val="standardContextual"/>
             </w:rPr>
           </w:pPr>
-          <w:hyperlink w:anchor="_Toc168514909" w:history="1">
+          <w:hyperlink w:anchor="_Toc168607042" w:history="1">
             <w:r>
               <w:rPr>
                 <w:rStyle w:val="Hyperlink"/>
@@ -2987,7 +2987,7 @@
                 <w:noProof/>
                 <w:webHidden/>
               </w:rPr>
-              <w:instrText xml:space="preserve"> PAGEREF _Toc168514909 \h </w:instrText>
+              <w:instrText xml:space="preserve"> PAGEREF _Toc168607042 \h </w:instrText>
             </w:r>
             <w:r>
               <w:rPr>
@@ -3034,7 +3034,7 @@
               <w14:ligatures w14:val="standardContextual"/>
             </w:rPr>
           </w:pPr>
-          <w:hyperlink w:anchor="_Toc168514910" w:history="1">
+          <w:hyperlink w:anchor="_Toc168607043" w:history="1">
             <w:r>
               <w:rPr>
                 <w:rStyle w:val="Hyperlink"/>
@@ -3064,7 +3064,7 @@
                 <w:noProof/>
                 <w:webHidden/>
               </w:rPr>
-              <w:instrText xml:space="preserve"> PAGEREF _Toc168514910 \h </w:instrText>
+              <w:instrText xml:space="preserve"> PAGEREF _Toc168607043 \h </w:instrText>
             </w:r>
             <w:r>
               <w:rPr>
@@ -3109,7 +3109,7 @@
               <w14:ligatures w14:val="standardContextual"/>
             </w:rPr>
           </w:pPr>
-          <w:hyperlink w:anchor="_Toc168514911" w:history="1">
+          <w:hyperlink w:anchor="_Toc168607044" w:history="1">
             <w:r>
               <w:rPr>
                 <w:rStyle w:val="Hyperlink"/>
@@ -3139,7 +3139,7 @@
                 <w:noProof/>
                 <w:webHidden/>
               </w:rPr>
-              <w:instrText xml:space="preserve"> PAGEREF _Toc168514911 \h </w:instrText>
+              <w:instrText xml:space="preserve"> PAGEREF _Toc168607044 \h </w:instrText>
             </w:r>
             <w:r>
               <w:rPr>
@@ -3186,7 +3186,7 @@
               <w14:ligatures w14:val="standardContextual"/>
             </w:rPr>
           </w:pPr>
-          <w:hyperlink w:anchor="_Toc168514912" w:history="1">
+          <w:hyperlink w:anchor="_Toc168607045" w:history="1">
             <w:r>
               <w:rPr>
                 <w:rStyle w:val="Hyperlink"/>
@@ -3216,7 +3216,7 @@
                 <w:noProof/>
                 <w:webHidden/>
               </w:rPr>
-              <w:instrText xml:space="preserve"> PAGEREF _Toc168514912 \h </w:instrText>
+              <w:instrText xml:space="preserve"> PAGEREF _Toc168607045 \h </w:instrText>
             </w:r>
             <w:r>
               <w:rPr>
@@ -3263,7 +3263,7 @@
               <w14:ligatures w14:val="standardContextual"/>
             </w:rPr>
           </w:pPr>
-          <w:hyperlink w:anchor="_Toc168514913" w:history="1">
+          <w:hyperlink w:anchor="_Toc168607046" w:history="1">
             <w:r>
               <w:rPr>
                 <w:rStyle w:val="Hyperlink"/>
@@ -3293,7 +3293,7 @@
                 <w:noProof/>
                 <w:webHidden/>
               </w:rPr>
-              <w:instrText xml:space="preserve"> PAGEREF _Toc168514913 \h </w:instrText>
+              <w:instrText xml:space="preserve"> PAGEREF _Toc168607046 \h </w:instrText>
             </w:r>
             <w:r>
               <w:rPr>
@@ -3340,7 +3340,7 @@
               <w14:ligatures w14:val="standardContextual"/>
             </w:rPr>
           </w:pPr>
-          <w:hyperlink w:anchor="_Toc168514914" w:history="1">
+          <w:hyperlink w:anchor="_Toc168607047" w:history="1">
             <w:r>
               <w:rPr>
                 <w:rStyle w:val="Hyperlink"/>
@@ -3370,7 +3370,7 @@
                 <w:noProof/>
                 <w:webHidden/>
               </w:rPr>
-              <w:instrText xml:space="preserve"> PAGEREF _Toc168514914 \h </w:instrText>
+              <w:instrText xml:space="preserve"> PAGEREF _Toc168607047 \h </w:instrText>
             </w:r>
             <w:r>
               <w:rPr>
@@ -3412,7 +3412,7 @@
               <w14:ligatures w14:val="standardContextual"/>
             </w:rPr>
           </w:pPr>
-          <w:hyperlink w:anchor="_Toc168514915" w:history="1">
+          <w:hyperlink w:anchor="_Toc168607048" w:history="1">
             <w:r>
               <w:rPr>
                 <w:rStyle w:val="Hyperlink"/>
@@ -3440,7 +3440,7 @@
                 <w:noProof/>
                 <w:webHidden/>
               </w:rPr>
-              <w:instrText xml:space="preserve"> PAGEREF _Toc168514915 \h </w:instrText>
+              <w:instrText xml:space="preserve"> PAGEREF _Toc168607048 \h </w:instrText>
             </w:r>
             <w:r>
               <w:rPr>
@@ -3485,7 +3485,7 @@
               <w14:ligatures w14:val="standardContextual"/>
             </w:rPr>
           </w:pPr>
-          <w:hyperlink w:anchor="_Toc168514916" w:history="1">
+          <w:hyperlink w:anchor="_Toc168607049" w:history="1">
             <w:r>
               <w:rPr>
                 <w:rStyle w:val="Hyperlink"/>
@@ -3515,7 +3515,7 @@
                 <w:noProof/>
                 <w:webHidden/>
               </w:rPr>
-              <w:instrText xml:space="preserve"> PAGEREF _Toc168514916 \h </w:instrText>
+              <w:instrText xml:space="preserve"> PAGEREF _Toc168607049 \h </w:instrText>
             </w:r>
             <w:r>
               <w:rPr>
@@ -3560,7 +3560,7 @@
               <w14:ligatures w14:val="standardContextual"/>
             </w:rPr>
           </w:pPr>
-          <w:hyperlink w:anchor="_Toc168514917" w:history="1">
+          <w:hyperlink w:anchor="_Toc168607050" w:history="1">
             <w:r>
               <w:rPr>
                 <w:rStyle w:val="Hyperlink"/>
@@ -3590,7 +3590,7 @@
                 <w:noProof/>
                 <w:webHidden/>
               </w:rPr>
-              <w:instrText xml:space="preserve"> PAGEREF _Toc168514917 \h </w:instrText>
+              <w:instrText xml:space="preserve"> PAGEREF _Toc168607050 \h </w:instrText>
             </w:r>
             <w:r>
               <w:rPr>
@@ -3637,7 +3637,7 @@
               <w14:ligatures w14:val="standardContextual"/>
             </w:rPr>
           </w:pPr>
-          <w:hyperlink w:anchor="_Toc168514918" w:history="1">
+          <w:hyperlink w:anchor="_Toc168607051" w:history="1">
             <w:r>
               <w:rPr>
                 <w:rStyle w:val="Hyperlink"/>
@@ -3667,7 +3667,7 @@
                 <w:noProof/>
                 <w:webHidden/>
               </w:rPr>
-              <w:instrText xml:space="preserve"> PAGEREF _Toc168514918 \h </w:instrText>
+              <w:instrText xml:space="preserve"> PAGEREF _Toc168607051 \h </w:instrText>
             </w:r>
             <w:r>
               <w:rPr>
@@ -3714,7 +3714,7 @@
               <w14:ligatures w14:val="standardContextual"/>
             </w:rPr>
           </w:pPr>
-          <w:hyperlink w:anchor="_Toc168514919" w:history="1">
+          <w:hyperlink w:anchor="_Toc168607052" w:history="1">
             <w:r>
               <w:rPr>
                 <w:rStyle w:val="Hyperlink"/>
@@ -3724,7 +3724,7 @@
                 <w:noProof/>
                 <w:lang w:val="pl-PL"/>
               </w:rPr>
-              <w:t>3.2.2 Giao diện Exam Student</w:t>
+              <w:t>3.2.2. Giao diện Exam Student</w:t>
             </w:r>
             <w:r>
               <w:rPr>
@@ -3745,7 +3745,7 @@
                 <w:noProof/>
                 <w:webHidden/>
               </w:rPr>
-              <w:instrText xml:space="preserve"> PAGEREF _Toc168514919 \h </w:instrText>
+              <w:instrText xml:space="preserve"> PAGEREF _Toc168607052 \h </w:instrText>
             </w:r>
             <w:r>
               <w:rPr>
@@ -3790,7 +3790,7 @@
               <w14:ligatures w14:val="standardContextual"/>
             </w:rPr>
           </w:pPr>
-          <w:hyperlink w:anchor="_Toc168514920" w:history="1">
+          <w:hyperlink w:anchor="_Toc168607053" w:history="1">
             <w:r>
               <w:rPr>
                 <w:rStyle w:val="Hyperlink"/>
@@ -3821,7 +3821,7 @@
                 <w:noProof/>
                 <w:webHidden/>
               </w:rPr>
-              <w:instrText xml:space="preserve"> PAGEREF _Toc168514920 \h </w:instrText>
+              <w:instrText xml:space="preserve"> PAGEREF _Toc168607053 \h </w:instrText>
             </w:r>
             <w:r>
               <w:rPr>
@@ -3868,7 +3868,7 @@
               <w14:ligatures w14:val="standardContextual"/>
             </w:rPr>
           </w:pPr>
-          <w:hyperlink w:anchor="_Toc168514921" w:history="1">
+          <w:hyperlink w:anchor="_Toc168607054" w:history="1">
             <w:r>
               <w:rPr>
                 <w:rStyle w:val="Hyperlink"/>
@@ -3899,7 +3899,7 @@
                 <w:noProof/>
                 <w:webHidden/>
               </w:rPr>
-              <w:instrText xml:space="preserve"> PAGEREF _Toc168514921 \h </w:instrText>
+              <w:instrText xml:space="preserve"> PAGEREF _Toc168607054 \h </w:instrText>
             </w:r>
             <w:r>
               <w:rPr>
@@ -3946,7 +3946,7 @@
               <w14:ligatures w14:val="standardContextual"/>
             </w:rPr>
           </w:pPr>
-          <w:hyperlink w:anchor="_Toc168514922" w:history="1">
+          <w:hyperlink w:anchor="_Toc168607055" w:history="1">
             <w:r>
               <w:rPr>
                 <w:rStyle w:val="Hyperlink"/>
@@ -3977,7 +3977,7 @@
                 <w:noProof/>
                 <w:webHidden/>
               </w:rPr>
-              <w:instrText xml:space="preserve"> PAGEREF _Toc168514922 \h </w:instrText>
+              <w:instrText xml:space="preserve"> PAGEREF _Toc168607055 \h </w:instrText>
             </w:r>
             <w:r>
               <w:rPr>
@@ -4022,7 +4022,7 @@
               <w14:ligatures w14:val="standardContextual"/>
             </w:rPr>
           </w:pPr>
-          <w:hyperlink w:anchor="_Toc168514923" w:history="1">
+          <w:hyperlink w:anchor="_Toc168607056" w:history="1">
             <w:r>
               <w:rPr>
                 <w:rStyle w:val="Hyperlink"/>
@@ -4052,7 +4052,7 @@
                 <w:noProof/>
                 <w:webHidden/>
               </w:rPr>
-              <w:instrText xml:space="preserve"> PAGEREF _Toc168514923 \h </w:instrText>
+              <w:instrText xml:space="preserve"> PAGEREF _Toc168607056 \h </w:instrText>
             </w:r>
             <w:r>
               <w:rPr>
@@ -4099,7 +4099,7 @@
               <w14:ligatures w14:val="standardContextual"/>
             </w:rPr>
           </w:pPr>
-          <w:hyperlink w:anchor="_Toc168514924" w:history="1">
+          <w:hyperlink w:anchor="_Toc168607057" w:history="1">
             <w:r>
               <w:rPr>
                 <w:rStyle w:val="Hyperlink"/>
@@ -4130,7 +4130,7 @@
                 <w:noProof/>
                 <w:webHidden/>
               </w:rPr>
-              <w:instrText xml:space="preserve"> PAGEREF _Toc168514924 \h </w:instrText>
+              <w:instrText xml:space="preserve"> PAGEREF _Toc168607057 \h </w:instrText>
             </w:r>
             <w:r>
               <w:rPr>
@@ -4177,7 +4177,7 @@
               <w14:ligatures w14:val="standardContextual"/>
             </w:rPr>
           </w:pPr>
-          <w:hyperlink w:anchor="_Toc168514925" w:history="1">
+          <w:hyperlink w:anchor="_Toc168607058" w:history="1">
             <w:r>
               <w:rPr>
                 <w:rStyle w:val="Hyperlink"/>
@@ -4208,7 +4208,7 @@
                 <w:noProof/>
                 <w:webHidden/>
               </w:rPr>
-              <w:instrText xml:space="preserve"> PAGEREF _Toc168514925 \h </w:instrText>
+              <w:instrText xml:space="preserve"> PAGEREF _Toc168607058 \h </w:instrText>
             </w:r>
             <w:r>
               <w:rPr>
@@ -4255,7 +4255,7 @@
               <w14:ligatures w14:val="standardContextual"/>
             </w:rPr>
           </w:pPr>
-          <w:hyperlink w:anchor="_Toc168514926" w:history="1">
+          <w:hyperlink w:anchor="_Toc168607059" w:history="1">
             <w:r>
               <w:rPr>
                 <w:rStyle w:val="Hyperlink"/>
@@ -4285,7 +4285,7 @@
                 <w:noProof/>
                 <w:webHidden/>
               </w:rPr>
-              <w:instrText xml:space="preserve"> PAGEREF _Toc168514926 \h </w:instrText>
+              <w:instrText xml:space="preserve"> PAGEREF _Toc168607059 \h </w:instrText>
             </w:r>
             <w:r>
               <w:rPr>
@@ -4330,7 +4330,7 @@
               <w14:ligatures w14:val="standardContextual"/>
             </w:rPr>
           </w:pPr>
-          <w:hyperlink w:anchor="_Toc168514927" w:history="1">
+          <w:hyperlink w:anchor="_Toc168607060" w:history="1">
             <w:r>
               <w:rPr>
                 <w:rStyle w:val="Hyperlink"/>
@@ -4360,7 +4360,7 @@
                 <w:noProof/>
                 <w:webHidden/>
               </w:rPr>
-              <w:instrText xml:space="preserve"> PAGEREF _Toc168514927 \h </w:instrText>
+              <w:instrText xml:space="preserve"> PAGEREF _Toc168607060 \h </w:instrText>
             </w:r>
             <w:r>
               <w:rPr>
@@ -4407,7 +4407,7 @@
               <w14:ligatures w14:val="standardContextual"/>
             </w:rPr>
           </w:pPr>
-          <w:hyperlink w:anchor="_Toc168514928" w:history="1">
+          <w:hyperlink w:anchor="_Toc168607061" w:history="1">
             <w:r>
               <w:rPr>
                 <w:rStyle w:val="Hyperlink"/>
@@ -4437,7 +4437,7 @@
                 <w:noProof/>
                 <w:webHidden/>
               </w:rPr>
-              <w:instrText xml:space="preserve"> PAGEREF _Toc168514928 \h </w:instrText>
+              <w:instrText xml:space="preserve"> PAGEREF _Toc168607061 \h </w:instrText>
             </w:r>
             <w:r>
               <w:rPr>
@@ -4484,7 +4484,7 @@
               <w14:ligatures w14:val="standardContextual"/>
             </w:rPr>
           </w:pPr>
-          <w:hyperlink w:anchor="_Toc168514929" w:history="1">
+          <w:hyperlink w:anchor="_Toc168607062" w:history="1">
             <w:r>
               <w:rPr>
                 <w:rStyle w:val="Hyperlink"/>
@@ -4514,7 +4514,7 @@
                 <w:noProof/>
                 <w:webHidden/>
               </w:rPr>
-              <w:instrText xml:space="preserve"> PAGEREF _Toc168514929 \h </w:instrText>
+              <w:instrText xml:space="preserve"> PAGEREF _Toc168607062 \h </w:instrText>
             </w:r>
             <w:r>
               <w:rPr>
@@ -4561,7 +4561,7 @@
               <w14:ligatures w14:val="standardContextual"/>
             </w:rPr>
           </w:pPr>
-          <w:hyperlink w:anchor="_Toc168514930" w:history="1">
+          <w:hyperlink w:anchor="_Toc168607063" w:history="1">
             <w:r>
               <w:rPr>
                 <w:rStyle w:val="Hyperlink"/>
@@ -4591,7 +4591,7 @@
                 <w:noProof/>
                 <w:webHidden/>
               </w:rPr>
-              <w:instrText xml:space="preserve"> PAGEREF _Toc168514930 \h </w:instrText>
+              <w:instrText xml:space="preserve"> PAGEREF _Toc168607063 \h </w:instrText>
             </w:r>
             <w:r>
               <w:rPr>
@@ -4633,7 +4633,7 @@
               <w14:ligatures w14:val="standardContextual"/>
             </w:rPr>
           </w:pPr>
-          <w:hyperlink w:anchor="_Toc168514931" w:history="1">
+          <w:hyperlink w:anchor="_Toc168607064" w:history="1">
             <w:r>
               <w:rPr>
                 <w:rStyle w:val="Hyperlink"/>
@@ -4661,7 +4661,7 @@
                 <w:noProof/>
                 <w:webHidden/>
               </w:rPr>
-              <w:instrText xml:space="preserve"> PAGEREF _Toc168514931 \h </w:instrText>
+              <w:instrText xml:space="preserve"> PAGEREF _Toc168607064 \h </w:instrText>
             </w:r>
             <w:r>
               <w:rPr>
@@ -4706,7 +4706,7 @@
               <w14:ligatures w14:val="standardContextual"/>
             </w:rPr>
           </w:pPr>
-          <w:hyperlink w:anchor="_Toc168514932" w:history="1">
+          <w:hyperlink w:anchor="_Toc168607065" w:history="1">
             <w:r>
               <w:rPr>
                 <w:rStyle w:val="Hyperlink"/>
@@ -4736,7 +4736,7 @@
                 <w:noProof/>
                 <w:webHidden/>
               </w:rPr>
-              <w:instrText xml:space="preserve"> PAGEREF _Toc168514932 \h </w:instrText>
+              <w:instrText xml:space="preserve"> PAGEREF _Toc168607065 \h </w:instrText>
             </w:r>
             <w:r>
               <w:rPr>
@@ -4783,7 +4783,7 @@
               <w14:ligatures w14:val="standardContextual"/>
             </w:rPr>
           </w:pPr>
-          <w:hyperlink w:anchor="_Toc168514933" w:history="1">
+          <w:hyperlink w:anchor="_Toc168607066" w:history="1">
             <w:r>
               <w:rPr>
                 <w:rStyle w:val="Hyperlink"/>
@@ -4813,7 +4813,7 @@
                 <w:noProof/>
                 <w:webHidden/>
               </w:rPr>
-              <w:instrText xml:space="preserve"> PAGEREF _Toc168514933 \h </w:instrText>
+              <w:instrText xml:space="preserve"> PAGEREF _Toc168607066 \h </w:instrText>
             </w:r>
             <w:r>
               <w:rPr>
@@ -4860,7 +4860,7 @@
               <w14:ligatures w14:val="standardContextual"/>
             </w:rPr>
           </w:pPr>
-          <w:hyperlink w:anchor="_Toc168514934" w:history="1">
+          <w:hyperlink w:anchor="_Toc168607067" w:history="1">
             <w:r>
               <w:rPr>
                 <w:rStyle w:val="Hyperlink"/>
@@ -4890,7 +4890,7 @@
                 <w:noProof/>
                 <w:webHidden/>
               </w:rPr>
-              <w:instrText xml:space="preserve"> PAGEREF _Toc168514934 \h </w:instrText>
+              <w:instrText xml:space="preserve"> PAGEREF _Toc168607067 \h </w:instrText>
             </w:r>
             <w:r>
               <w:rPr>
@@ -4937,7 +4937,7 @@
               <w14:ligatures w14:val="standardContextual"/>
             </w:rPr>
           </w:pPr>
-          <w:hyperlink w:anchor="_Toc168514935" w:history="1">
+          <w:hyperlink w:anchor="_Toc168607068" w:history="1">
             <w:r>
               <w:rPr>
                 <w:rStyle w:val="Hyperlink"/>
@@ -4967,7 +4967,7 @@
                 <w:noProof/>
                 <w:webHidden/>
               </w:rPr>
-              <w:instrText xml:space="preserve"> PAGEREF _Toc168514935 \h </w:instrText>
+              <w:instrText xml:space="preserve"> PAGEREF _Toc168607068 \h </w:instrText>
             </w:r>
             <w:r>
               <w:rPr>
@@ -5014,7 +5014,7 @@
               <w14:ligatures w14:val="standardContextual"/>
             </w:rPr>
           </w:pPr>
-          <w:hyperlink w:anchor="_Toc168514936" w:history="1">
+          <w:hyperlink w:anchor="_Toc168607069" w:history="1">
             <w:r>
               <w:rPr>
                 <w:rStyle w:val="Hyperlink"/>
@@ -5044,7 +5044,7 @@
                 <w:noProof/>
                 <w:webHidden/>
               </w:rPr>
-              <w:instrText xml:space="preserve"> PAGEREF _Toc168514936 \h </w:instrText>
+              <w:instrText xml:space="preserve"> PAGEREF _Toc168607069 \h </w:instrText>
             </w:r>
             <w:r>
               <w:rPr>
@@ -5091,7 +5091,7 @@
               <w14:ligatures w14:val="standardContextual"/>
             </w:rPr>
           </w:pPr>
-          <w:hyperlink w:anchor="_Toc168514937" w:history="1">
+          <w:hyperlink w:anchor="_Toc168607070" w:history="1">
             <w:r>
               <w:rPr>
                 <w:rStyle w:val="Hyperlink"/>
@@ -5121,7 +5121,7 @@
                 <w:noProof/>
                 <w:webHidden/>
               </w:rPr>
-              <w:instrText xml:space="preserve"> PAGEREF _Toc168514937 \h </w:instrText>
+              <w:instrText xml:space="preserve"> PAGEREF _Toc168607070 \h </w:instrText>
             </w:r>
             <w:r>
               <w:rPr>
@@ -5168,7 +5168,7 @@
               <w14:ligatures w14:val="standardContextual"/>
             </w:rPr>
           </w:pPr>
-          <w:hyperlink w:anchor="_Toc168514938" w:history="1">
+          <w:hyperlink w:anchor="_Toc168607071" w:history="1">
             <w:r>
               <w:rPr>
                 <w:rStyle w:val="Hyperlink"/>
@@ -5198,7 +5198,7 @@
                 <w:noProof/>
                 <w:webHidden/>
               </w:rPr>
-              <w:instrText xml:space="preserve"> PAGEREF _Toc168514938 \h </w:instrText>
+              <w:instrText xml:space="preserve"> PAGEREF _Toc168607071 \h </w:instrText>
             </w:r>
             <w:r>
               <w:rPr>
@@ -5245,7 +5245,7 @@
               <w14:ligatures w14:val="standardContextual"/>
             </w:rPr>
           </w:pPr>
-          <w:hyperlink w:anchor="_Toc168514939" w:history="1">
+          <w:hyperlink w:anchor="_Toc168607072" w:history="1">
             <w:r>
               <w:rPr>
                 <w:rStyle w:val="Hyperlink"/>
@@ -5275,7 +5275,7 @@
                 <w:noProof/>
                 <w:webHidden/>
               </w:rPr>
-              <w:instrText xml:space="preserve"> PAGEREF _Toc168514939 \h </w:instrText>
+              <w:instrText xml:space="preserve"> PAGEREF _Toc168607072 \h </w:instrText>
             </w:r>
             <w:r>
               <w:rPr>
@@ -5320,7 +5320,7 @@
               <w14:ligatures w14:val="standardContextual"/>
             </w:rPr>
           </w:pPr>
-          <w:hyperlink w:anchor="_Toc168514940" w:history="1">
+          <w:hyperlink w:anchor="_Toc168607073" w:history="1">
             <w:r>
               <w:rPr>
                 <w:rStyle w:val="Hyperlink"/>
@@ -5350,7 +5350,7 @@
                 <w:noProof/>
                 <w:webHidden/>
               </w:rPr>
-              <w:instrText xml:space="preserve"> PAGEREF _Toc168514940 \h </w:instrText>
+              <w:instrText xml:space="preserve"> PAGEREF _Toc168607073 \h </w:instrText>
             </w:r>
             <w:r>
               <w:rPr>
@@ -5395,7 +5395,7 @@
               <w14:ligatures w14:val="standardContextual"/>
             </w:rPr>
           </w:pPr>
-          <w:hyperlink w:anchor="_Toc168514941" w:history="1">
+          <w:hyperlink w:anchor="_Toc168607074" w:history="1">
             <w:r>
               <w:rPr>
                 <w:rStyle w:val="Hyperlink"/>
@@ -5425,7 +5425,7 @@
                 <w:noProof/>
                 <w:webHidden/>
               </w:rPr>
-              <w:instrText xml:space="preserve"> PAGEREF _Toc168514941 \h </w:instrText>
+              <w:instrText xml:space="preserve"> PAGEREF _Toc168607074 \h </w:instrText>
             </w:r>
             <w:r>
               <w:rPr>
@@ -5445,7 +5445,7 @@
                 <w:noProof/>
                 <w:webHidden/>
               </w:rPr>
-              <w:t>49</w:t>
+              <w:t>50</w:t>
             </w:r>
             <w:r>
               <w:rPr>
@@ -5472,7 +5472,7 @@
               <w14:ligatures w14:val="standardContextual"/>
             </w:rPr>
           </w:pPr>
-          <w:hyperlink w:anchor="_Toc168514942" w:history="1">
+          <w:hyperlink w:anchor="_Toc168607075" w:history="1">
             <w:r>
               <w:rPr>
                 <w:rStyle w:val="Hyperlink"/>
@@ -5503,7 +5503,7 @@
                 <w:noProof/>
                 <w:webHidden/>
               </w:rPr>
-              <w:instrText xml:space="preserve"> PAGEREF _Toc168514942 \h </w:instrText>
+              <w:instrText xml:space="preserve"> PAGEREF _Toc168607075 \h </w:instrText>
             </w:r>
             <w:r>
               <w:rPr>
@@ -5523,7 +5523,7 @@
                 <w:noProof/>
                 <w:webHidden/>
               </w:rPr>
-              <w:t>49</w:t>
+              <w:t>50</w:t>
             </w:r>
             <w:r>
               <w:rPr>
@@ -5550,7 +5550,7 @@
               <w14:ligatures w14:val="standardContextual"/>
             </w:rPr>
           </w:pPr>
-          <w:hyperlink w:anchor="_Toc168514943" w:history="1">
+          <w:hyperlink w:anchor="_Toc168607076" w:history="1">
             <w:r>
               <w:rPr>
                 <w:rStyle w:val="Hyperlink"/>
@@ -5581,7 +5581,7 @@
                 <w:noProof/>
                 <w:webHidden/>
               </w:rPr>
-              <w:instrText xml:space="preserve"> PAGEREF _Toc168514943 \h </w:instrText>
+              <w:instrText xml:space="preserve"> PAGEREF _Toc168607076 \h </w:instrText>
             </w:r>
             <w:r>
               <w:rPr>
@@ -5623,7 +5623,7 @@
               <w14:ligatures w14:val="standardContextual"/>
             </w:rPr>
           </w:pPr>
-          <w:hyperlink w:anchor="_Toc168514944" w:history="1">
+          <w:hyperlink w:anchor="_Toc168607077" w:history="1">
             <w:r>
               <w:rPr>
                 <w:rStyle w:val="Hyperlink"/>
@@ -5652,7 +5652,7 @@
                 <w:noProof/>
                 <w:webHidden/>
               </w:rPr>
-              <w:instrText xml:space="preserve"> PAGEREF _Toc168514944 \h </w:instrText>
+              <w:instrText xml:space="preserve"> PAGEREF _Toc168607077 \h </w:instrText>
             </w:r>
             <w:r>
               <w:rPr>
@@ -5694,7 +5694,7 @@
               <w14:ligatures w14:val="standardContextual"/>
             </w:rPr>
           </w:pPr>
-          <w:hyperlink w:anchor="_Toc168514945" w:history="1">
+          <w:hyperlink w:anchor="_Toc168607078" w:history="1">
             <w:r>
               <w:rPr>
                 <w:rStyle w:val="Hyperlink"/>
@@ -5722,7 +5722,7 @@
                 <w:noProof/>
                 <w:webHidden/>
               </w:rPr>
-              <w:instrText xml:space="preserve"> PAGEREF _Toc168514945 \h </w:instrText>
+              <w:instrText xml:space="preserve"> PAGEREF _Toc168607078 \h </w:instrText>
             </w:r>
             <w:r>
               <w:rPr>
@@ -5789,7 +5789,7 @@
           <w:color w:val="auto"/>
         </w:rPr>
       </w:pPr>
-      <w:bookmarkStart w:id="8" w:name="_Toc168514881"/>
+      <w:bookmarkStart w:id="8" w:name="_Toc168607014"/>
       <w:r>
         <w:rPr>
           <w:rFonts w:ascii="Times New Roman" w:hAnsi="Times New Roman" w:cs="Times New Roman"/>
@@ -6759,7 +6759,7 @@
         </w:rPr>
       </w:pPr>
       <w:bookmarkStart w:id="9" w:name="_Toc168296921"/>
-      <w:bookmarkStart w:id="10" w:name="_Toc168514882"/>
+      <w:bookmarkStart w:id="10" w:name="_Toc168607015"/>
       <w:r>
         <w:rPr>
           <w:rFonts w:ascii="Times New Roman" w:hAnsi="Times New Roman" w:cs="Times New Roman"/>
@@ -7350,8 +7350,8 @@
         </w:rPr>
       </w:pPr>
       <w:bookmarkStart w:id="11" w:name="_Toc168296922"/>
-      <w:bookmarkStart w:id="12" w:name="_Toc168514883"/>
-      <w:bookmarkStart w:id="13" w:name="_Toc340671917"/>
+      <w:bookmarkStart w:id="12" w:name="_Toc340671917"/>
+      <w:bookmarkStart w:id="13" w:name="_Toc168607016"/>
       <w:r>
         <w:rPr>
           <w:rFonts w:ascii="Times New Roman" w:hAnsi="Times New Roman" w:cs="Times New Roman"/>
@@ -7362,7 +7362,7 @@
         <w:t>1. Tổng quan về đề tài</w:t>
       </w:r>
       <w:bookmarkEnd w:id="11"/>
-      <w:bookmarkEnd w:id="12"/>
+      <w:bookmarkEnd w:id="13"/>
     </w:p>
     <w:p>
       <w:pPr>
@@ -7378,7 +7378,7 @@
         </w:rPr>
       </w:pPr>
       <w:bookmarkStart w:id="14" w:name="_Toc168296923"/>
-      <w:bookmarkStart w:id="15" w:name="_Toc168514884"/>
+      <w:bookmarkStart w:id="15" w:name="_Toc168607017"/>
       <w:r>
         <w:rPr>
           <w:rFonts w:ascii="Times New Roman" w:hAnsi="Times New Roman" w:cs="Times New Roman"/>
@@ -7401,7 +7401,7 @@
         </w:rPr>
         <w:t xml:space="preserve">1. </w:t>
       </w:r>
-      <w:bookmarkEnd w:id="13"/>
+      <w:bookmarkEnd w:id="12"/>
       <w:r>
         <w:rPr>
           <w:rFonts w:ascii="Times New Roman" w:hAnsi="Times New Roman" w:cs="Times New Roman"/>
@@ -7757,7 +7757,7 @@
         </w:rPr>
       </w:pPr>
       <w:bookmarkStart w:id="17" w:name="_Toc168296924"/>
-      <w:bookmarkStart w:id="18" w:name="_Toc168514885"/>
+      <w:bookmarkStart w:id="18" w:name="_Toc168607018"/>
       <w:r>
         <w:rPr>
           <w:rFonts w:ascii="Times New Roman" w:hAnsi="Times New Roman" w:cs="Times New Roman"/>
@@ -8151,7 +8151,7 @@
         </w:rPr>
       </w:pPr>
       <w:bookmarkStart w:id="19" w:name="_Toc168296925"/>
-      <w:bookmarkStart w:id="20" w:name="_Toc168514886"/>
+      <w:bookmarkStart w:id="20" w:name="_Toc168607019"/>
       <w:r>
         <w:rPr>
           <w:rFonts w:ascii="Times New Roman" w:hAnsi="Times New Roman" w:cs="Times New Roman"/>
@@ -8332,7 +8332,7 @@
         </w:rPr>
       </w:pPr>
       <w:bookmarkStart w:id="21" w:name="_Toc168296926"/>
-      <w:bookmarkStart w:id="22" w:name="_Toc168514887"/>
+      <w:bookmarkStart w:id="22" w:name="_Toc168607020"/>
       <w:r>
         <w:rPr>
           <w:rFonts w:ascii="Times New Roman" w:hAnsi="Times New Roman" w:cs="Times New Roman"/>
@@ -8565,7 +8565,23 @@
           <w:sz w:val="28"/>
           <w:szCs w:val="28"/>
         </w:rPr>
-        <w:t>Hiện thị bảng lọc tài khoản của sinh viên, gi</w:t>
+        <w:t>Hi</w:t>
+      </w:r>
+      <w:r>
+        <w:rPr>
+          <w:rFonts w:ascii="Times New Roman" w:hAnsi="Times New Roman" w:cs="Times New Roman"/>
+          <w:sz w:val="28"/>
+          <w:szCs w:val="28"/>
+        </w:rPr>
+        <w:t>ể</w:t>
+      </w:r>
+      <w:r>
+        <w:rPr>
+          <w:rFonts w:ascii="Times New Roman" w:hAnsi="Times New Roman" w:cs="Times New Roman"/>
+          <w:sz w:val="28"/>
+          <w:szCs w:val="28"/>
+        </w:rPr>
+        <w:t>n thị bảng lọc tài khoản của sinh viên, gi</w:t>
       </w:r>
       <w:r>
         <w:rPr>
@@ -8982,7 +8998,7 @@
           <w:szCs w:val="36"/>
         </w:rPr>
       </w:pPr>
-      <w:bookmarkStart w:id="24" w:name="_Toc168514888"/>
+      <w:bookmarkStart w:id="24" w:name="_Toc168607021"/>
       <w:r>
         <w:rPr>
           <w:rFonts w:ascii="Times New Roman" w:hAnsi="Times New Roman" w:cs="Times New Roman"/>
@@ -9009,7 +9025,7 @@
           <w:szCs w:val="32"/>
         </w:rPr>
       </w:pPr>
-      <w:bookmarkStart w:id="25" w:name="_Toc168514889"/>
+      <w:bookmarkStart w:id="25" w:name="_Toc168607022"/>
       <w:r>
         <w:rPr>
           <w:rFonts w:ascii="Times New Roman" w:hAnsi="Times New Roman" w:cs="Times New Roman"/>
@@ -9188,7 +9204,23 @@
           <w:sz w:val="28"/>
           <w:szCs w:val="28"/>
         </w:rPr>
-        <w:t>TabIndex: Xác định vị trí của đối tượng điều khiển trong thứ tự tab của giao diện người dùng. Thuộc tính này quyết định thứ tự các đối tượng điều khiển được chọn khi người dùng nhấn phím Tab trên bàn phím.</w:t>
+        <w:t xml:space="preserve">TabIndex: Xác định vị trí của đối tượng điều khiển trong thứ tự </w:t>
+      </w:r>
+      <w:r>
+        <w:rPr>
+          <w:rFonts w:ascii="Times New Roman" w:hAnsi="Times New Roman" w:cs="Times New Roman"/>
+          <w:sz w:val="28"/>
+          <w:szCs w:val="28"/>
+        </w:rPr>
+        <w:t>T</w:t>
+      </w:r>
+      <w:r>
+        <w:rPr>
+          <w:rFonts w:ascii="Times New Roman" w:hAnsi="Times New Roman" w:cs="Times New Roman"/>
+          <w:sz w:val="28"/>
+          <w:szCs w:val="28"/>
+        </w:rPr>
+        <w:t>ab của giao diện người dùng. Thuộc tính này quyết định thứ tự các đối tượng điều khiển được chọn khi người dùng nhấn phím Tab trên bàn phím.</w:t>
       </w:r>
     </w:p>
     <w:p>
@@ -9204,8 +9236,8 @@
           <w:szCs w:val="28"/>
         </w:rPr>
       </w:pPr>
-      <w:bookmarkStart w:id="26" w:name="_Toc168514890"/>
-      <w:bookmarkStart w:id="27" w:name="_Hlk168388652"/>
+      <w:bookmarkStart w:id="26" w:name="_Hlk168388652"/>
+      <w:bookmarkStart w:id="27" w:name="_Toc168607023"/>
       <w:r>
         <w:rPr>
           <w:rFonts w:ascii="Times New Roman" w:hAnsi="Times New Roman" w:cs="Times New Roman"/>
@@ -9217,9 +9249,9 @@
         </w:rPr>
         <w:t>2.1.1. Button</w:t>
       </w:r>
-      <w:bookmarkEnd w:id="26"/>
-    </w:p>
-    <w:bookmarkEnd w:id="27"/>
+      <w:bookmarkEnd w:id="27"/>
+    </w:p>
+    <w:bookmarkEnd w:id="26"/>
     <w:p>
       <w:pPr>
         <w:pStyle w:val="ListParagraph"/>
@@ -9374,7 +9406,7 @@
           <w:szCs w:val="28"/>
         </w:rPr>
       </w:pPr>
-      <w:bookmarkStart w:id="28" w:name="_Toc168514891"/>
+      <w:bookmarkStart w:id="28" w:name="_Toc168607024"/>
       <w:r>
         <w:rPr>
           <w:rFonts w:ascii="Times New Roman" w:hAnsi="Times New Roman" w:cs="Times New Roman"/>
@@ -9685,7 +9717,7 @@
           <w:szCs w:val="28"/>
         </w:rPr>
       </w:pPr>
-      <w:bookmarkStart w:id="29" w:name="_Toc168514892"/>
+      <w:bookmarkStart w:id="29" w:name="_Toc168607025"/>
       <w:r>
         <w:rPr>
           <w:rFonts w:ascii="Times New Roman" w:hAnsi="Times New Roman" w:cs="Times New Roman"/>
@@ -9901,7 +9933,7 @@
           <w:szCs w:val="28"/>
         </w:rPr>
       </w:pPr>
-      <w:bookmarkStart w:id="30" w:name="_Toc168514893"/>
+      <w:bookmarkStart w:id="30" w:name="_Toc168607026"/>
       <w:r>
         <w:rPr>
           <w:rFonts w:ascii="Times New Roman" w:hAnsi="Times New Roman" w:cs="Times New Roman"/>
@@ -10134,7 +10166,31 @@
           <w:sz w:val="28"/>
           <w:szCs w:val="28"/>
         </w:rPr>
-        <w:t>TextChanged: Kích hoạt khi nội dung trong TextBox thay đổi</w:t>
+        <w:t>Checked</w:t>
+      </w:r>
+      <w:r>
+        <w:rPr>
+          <w:rFonts w:ascii="Times New Roman" w:hAnsi="Times New Roman" w:cs="Times New Roman"/>
+          <w:sz w:val="28"/>
+          <w:szCs w:val="28"/>
+        </w:rPr>
+        <w:t xml:space="preserve">Changed: Kích hoạt khi nội dung trong </w:t>
+      </w:r>
+      <w:r>
+        <w:rPr>
+          <w:rFonts w:ascii="Times New Roman" w:hAnsi="Times New Roman" w:cs="Times New Roman"/>
+          <w:sz w:val="28"/>
+          <w:szCs w:val="28"/>
+        </w:rPr>
+        <w:t>RadioButton</w:t>
+      </w:r>
+      <w:r>
+        <w:rPr>
+          <w:rFonts w:ascii="Times New Roman" w:hAnsi="Times New Roman" w:cs="Times New Roman"/>
+          <w:sz w:val="28"/>
+          <w:szCs w:val="28"/>
+        </w:rPr>
+        <w:t xml:space="preserve"> thay đổi</w:t>
       </w:r>
     </w:p>
     <w:p>
@@ -10173,7 +10229,7 @@
           <w:szCs w:val="28"/>
         </w:rPr>
       </w:pPr>
-      <w:bookmarkStart w:id="31" w:name="_Toc168514894"/>
+      <w:bookmarkStart w:id="31" w:name="_Toc168607027"/>
       <w:r>
         <w:rPr>
           <w:rFonts w:ascii="Times New Roman" w:hAnsi="Times New Roman" w:cs="Times New Roman"/>
@@ -10632,7 +10688,7 @@
           <w:szCs w:val="28"/>
         </w:rPr>
       </w:pPr>
-      <w:bookmarkStart w:id="32" w:name="_Toc168514895"/>
+      <w:bookmarkStart w:id="32" w:name="_Toc168607028"/>
       <w:r>
         <w:rPr>
           <w:rFonts w:ascii="Times New Roman" w:hAnsi="Times New Roman" w:cs="Times New Roman"/>
@@ -10793,7 +10849,7 @@
           <w:szCs w:val="28"/>
         </w:rPr>
       </w:pPr>
-      <w:bookmarkStart w:id="33" w:name="_Toc168514896"/>
+      <w:bookmarkStart w:id="33" w:name="_Toc168607029"/>
       <w:r>
         <w:rPr>
           <w:rFonts w:ascii="Times New Roman" w:hAnsi="Times New Roman" w:cs="Times New Roman"/>
@@ -11153,7 +11209,7 @@
           <w:szCs w:val="28"/>
         </w:rPr>
       </w:pPr>
-      <w:bookmarkStart w:id="34" w:name="_Toc168514897"/>
+      <w:bookmarkStart w:id="34" w:name="_Toc168607030"/>
       <w:r>
         <w:rPr>
           <w:rFonts w:ascii="Times New Roman" w:hAnsi="Times New Roman" w:cs="Times New Roman"/>
@@ -11510,7 +11566,7 @@
           <w:szCs w:val="28"/>
         </w:rPr>
       </w:pPr>
-      <w:bookmarkStart w:id="35" w:name="_Toc168514898"/>
+      <w:bookmarkStart w:id="35" w:name="_Toc168607031"/>
       <w:r>
         <w:rPr>
           <w:rFonts w:ascii="Times New Roman" w:hAnsi="Times New Roman" w:cs="Times New Roman"/>
@@ -11640,7 +11696,7 @@
           <w:szCs w:val="28"/>
         </w:rPr>
       </w:pPr>
-      <w:bookmarkStart w:id="36" w:name="_Toc168514899"/>
+      <w:bookmarkStart w:id="36" w:name="_Toc168607032"/>
       <w:r>
         <w:rPr>
           <w:rFonts w:ascii="Times New Roman" w:hAnsi="Times New Roman" w:cs="Times New Roman"/>
@@ -11858,7 +11914,7 @@
           <w:szCs w:val="28"/>
         </w:rPr>
       </w:pPr>
-      <w:bookmarkStart w:id="37" w:name="_Toc168514900"/>
+      <w:bookmarkStart w:id="37" w:name="_Toc168607033"/>
       <w:r>
         <w:rPr>
           <w:rFonts w:ascii="Times New Roman" w:hAnsi="Times New Roman" w:cs="Times New Roman"/>
@@ -12235,7 +12291,7 @@
           <w:szCs w:val="28"/>
         </w:rPr>
       </w:pPr>
-      <w:bookmarkStart w:id="38" w:name="_Toc168514901"/>
+      <w:bookmarkStart w:id="38" w:name="_Toc168607034"/>
       <w:r>
         <w:rPr>
           <w:rFonts w:ascii="Times New Roman" w:hAnsi="Times New Roman" w:cs="Times New Roman"/>
@@ -12413,7 +12469,7 @@
           <w:szCs w:val="28"/>
         </w:rPr>
       </w:pPr>
-      <w:bookmarkStart w:id="39" w:name="_Toc168514902"/>
+      <w:bookmarkStart w:id="39" w:name="_Toc168607035"/>
       <w:r>
         <w:rPr>
           <w:rFonts w:ascii="Times New Roman" w:hAnsi="Times New Roman" w:cs="Times New Roman"/>
@@ -12525,7 +12581,7 @@
           <w:szCs w:val="28"/>
         </w:rPr>
       </w:pPr>
-      <w:bookmarkStart w:id="40" w:name="_Toc168514903"/>
+      <w:bookmarkStart w:id="40" w:name="_Toc168607036"/>
       <w:r>
         <w:rPr>
           <w:rFonts w:ascii="Times New Roman" w:hAnsi="Times New Roman" w:cs="Times New Roman"/>
@@ -13005,7 +13061,7 @@
           <w:szCs w:val="32"/>
         </w:rPr>
       </w:pPr>
-      <w:bookmarkStart w:id="41" w:name="_Toc168514904"/>
+      <w:bookmarkStart w:id="41" w:name="_Toc168607037"/>
       <w:r>
         <w:rPr>
           <w:rFonts w:ascii="Times New Roman" w:hAnsi="Times New Roman" w:cs="Times New Roman"/>
@@ -13044,7 +13100,7 @@
           <w:szCs w:val="28"/>
         </w:rPr>
       </w:pPr>
-      <w:bookmarkStart w:id="42" w:name="_Toc168514905"/>
+      <w:bookmarkStart w:id="42" w:name="_Toc168607038"/>
       <w:r>
         <w:rPr>
           <w:rFonts w:ascii="Times New Roman" w:hAnsi="Times New Roman" w:cs="Times New Roman"/>
@@ -13189,7 +13245,7 @@
           <w:szCs w:val="28"/>
         </w:rPr>
       </w:pPr>
-      <w:bookmarkStart w:id="43" w:name="_Toc168514906"/>
+      <w:bookmarkStart w:id="43" w:name="_Toc168607039"/>
       <w:r>
         <w:rPr>
           <w:rFonts w:ascii="Times New Roman" w:hAnsi="Times New Roman" w:cs="Times New Roman"/>
@@ -13278,7 +13334,7 @@
           <w:szCs w:val="28"/>
         </w:rPr>
       </w:pPr>
-      <w:bookmarkStart w:id="44" w:name="_Toc168514907"/>
+      <w:bookmarkStart w:id="44" w:name="_Toc168607040"/>
       <w:r>
         <w:rPr>
           <w:rFonts w:ascii="Times New Roman" w:hAnsi="Times New Roman" w:cs="Times New Roman"/>
@@ -13334,7 +13390,7 @@
           <w:szCs w:val="28"/>
         </w:rPr>
       </w:pPr>
-      <w:bookmarkStart w:id="45" w:name="_Toc168514908"/>
+      <w:bookmarkStart w:id="45" w:name="_Toc168607041"/>
       <w:r>
         <w:rPr>
           <w:rFonts w:ascii="Times New Roman" w:hAnsi="Times New Roman" w:cs="Times New Roman"/>
@@ -13409,7 +13465,7 @@
           <w:szCs w:val="28"/>
         </w:rPr>
       </w:pPr>
-      <w:bookmarkStart w:id="46" w:name="_Toc168514909"/>
+      <w:bookmarkStart w:id="46" w:name="_Toc168607042"/>
       <w:r>
         <w:rPr>
           <w:rFonts w:ascii="Times New Roman" w:hAnsi="Times New Roman" w:cs="Times New Roman"/>
@@ -13488,7 +13544,7 @@
           <w:szCs w:val="28"/>
         </w:rPr>
       </w:pPr>
-      <w:bookmarkStart w:id="47" w:name="_Toc168514910"/>
+      <w:bookmarkStart w:id="47" w:name="_Toc168607043"/>
       <w:r>
         <w:rPr>
           <w:rFonts w:ascii="Times New Roman" w:hAnsi="Times New Roman" w:cs="Times New Roman"/>
@@ -13576,7 +13632,7 @@
           <w:szCs w:val="32"/>
         </w:rPr>
       </w:pPr>
-      <w:bookmarkStart w:id="48" w:name="_Toc168514911"/>
+      <w:bookmarkStart w:id="48" w:name="_Toc168607044"/>
       <w:r>
         <w:rPr>
           <w:rFonts w:ascii="Times New Roman" w:hAnsi="Times New Roman" w:cs="Times New Roman"/>
@@ -13625,7 +13681,7 @@
           <w:szCs w:val="28"/>
         </w:rPr>
       </w:pPr>
-      <w:bookmarkStart w:id="49" w:name="_Toc168514912"/>
+      <w:bookmarkStart w:id="49" w:name="_Toc168607045"/>
       <w:r>
         <w:rPr>
           <w:rFonts w:ascii="Times New Roman" w:hAnsi="Times New Roman" w:cs="Times New Roman"/>
@@ -13875,7 +13931,7 @@
           <w:szCs w:val="28"/>
         </w:rPr>
       </w:pPr>
-      <w:bookmarkStart w:id="50" w:name="_Toc168514913"/>
+      <w:bookmarkStart w:id="50" w:name="_Toc168607046"/>
       <w:r>
         <w:rPr>
           <w:rFonts w:ascii="Times New Roman" w:hAnsi="Times New Roman" w:cs="Times New Roman"/>
@@ -14151,7 +14207,7 @@
           <w:szCs w:val="28"/>
         </w:rPr>
       </w:pPr>
-      <w:bookmarkStart w:id="51" w:name="_Toc168514914"/>
+      <w:bookmarkStart w:id="51" w:name="_Toc168607047"/>
       <w:r>
         <w:rPr>
           <w:rFonts w:ascii="Times New Roman" w:hAnsi="Times New Roman" w:cs="Times New Roman"/>
@@ -14272,7 +14328,7 @@
           <w:szCs w:val="36"/>
         </w:rPr>
       </w:pPr>
-      <w:bookmarkStart w:id="53" w:name="_Toc168514915"/>
+      <w:bookmarkStart w:id="53" w:name="_Toc168607048"/>
       <w:r>
         <w:rPr>
           <w:rFonts w:ascii="Times New Roman" w:hAnsi="Times New Roman" w:cs="Times New Roman"/>
@@ -14300,7 +14356,7 @@
         </w:rPr>
       </w:pPr>
       <w:bookmarkStart w:id="54" w:name="_Toc168296929"/>
-      <w:bookmarkStart w:id="55" w:name="_Toc168514916"/>
+      <w:bookmarkStart w:id="55" w:name="_Toc168607049"/>
       <w:r>
         <w:rPr>
           <w:rFonts w:ascii="Times New Roman" w:hAnsi="Times New Roman" w:cs="Times New Roman"/>
@@ -14586,7 +14642,23 @@
           <w:sz w:val="28"/>
           <w:szCs w:val="28"/>
         </w:rPr>
-        <w:t>Sử dụng hàm băm hash SHA256 kèm với sinh mã salt ngẫu nhiên có độ dài 15 byte giúp bảo mật thông tin đăng nhập người dùng ngay cả khi thông tin đăng nhập bị rò rỉ</w:t>
+        <w:t xml:space="preserve">Sử dụng hàm băm hash SHA256 kèm với sinh mã salt ngẫu nhiên có độ dài </w:t>
+      </w:r>
+      <w:r>
+        <w:rPr>
+          <w:rFonts w:ascii="Times New Roman" w:eastAsia="Times New Roman" w:hAnsi="Times New Roman" w:cs="Times New Roman"/>
+          <w:sz w:val="28"/>
+          <w:szCs w:val="28"/>
+        </w:rPr>
+        <w:t>15-byte</w:t>
+      </w:r>
+      <w:r>
+        <w:rPr>
+          <w:rFonts w:ascii="Times New Roman" w:eastAsia="Times New Roman" w:hAnsi="Times New Roman" w:cs="Times New Roman"/>
+          <w:sz w:val="28"/>
+          <w:szCs w:val="28"/>
+        </w:rPr>
+        <w:t xml:space="preserve"> giúp bảo mật thông tin đăng nhập người dùng ngay cả khi thông tin đăng nhập bị rò rỉ</w:t>
       </w:r>
     </w:p>
     <w:p>
@@ -14712,7 +14784,7 @@
           <w:szCs w:val="32"/>
         </w:rPr>
       </w:pPr>
-      <w:bookmarkStart w:id="57" w:name="_Toc168514917"/>
+      <w:bookmarkStart w:id="57" w:name="_Toc168607050"/>
       <w:r>
         <w:rPr>
           <w:rFonts w:ascii="Times New Roman" w:hAnsi="Times New Roman" w:cs="Times New Roman"/>
@@ -14762,7 +14834,7 @@
           <w:szCs w:val="28"/>
         </w:rPr>
       </w:pPr>
-      <w:bookmarkStart w:id="58" w:name="_Toc168514918"/>
+      <w:bookmarkStart w:id="58" w:name="_Toc168607051"/>
       <w:r>
         <w:rPr>
           <w:rFonts w:ascii="Times New Roman" w:hAnsi="Times New Roman" w:cs="Times New Roman"/>
@@ -16192,7 +16264,7 @@
           <w:lang w:val="pl-PL"/>
         </w:rPr>
       </w:pPr>
-      <w:bookmarkStart w:id="59" w:name="_Toc168514919"/>
+      <w:bookmarkStart w:id="59" w:name="_Toc168607052"/>
       <w:r>
         <w:rPr>
           <w:rFonts w:ascii="Times New Roman" w:hAnsi="Times New Roman" w:cs="Times New Roman"/>
@@ -16204,7 +16276,31 @@
           <w:lang w:val="pl-PL"/>
         </w:rPr>
         <w:lastRenderedPageBreak/>
-        <w:t xml:space="preserve">3.2.2 Giao diện </w:t>
+        <w:t>3.2.2</w:t>
+      </w:r>
+      <w:r>
+        <w:rPr>
+          <w:rFonts w:ascii="Times New Roman" w:hAnsi="Times New Roman" w:cs="Times New Roman"/>
+          <w:i/>
+          <w:iCs/>
+          <w:color w:val="auto"/>
+          <w:sz w:val="28"/>
+          <w:szCs w:val="28"/>
+          <w:lang w:val="pl-PL"/>
+        </w:rPr>
+        <w:t>.</w:t>
+      </w:r>
+      <w:r>
+        <w:rPr>
+          <w:rFonts w:ascii="Times New Roman" w:hAnsi="Times New Roman" w:cs="Times New Roman"/>
+          <w:i/>
+          <w:iCs/>
+          <w:color w:val="auto"/>
+          <w:sz w:val="28"/>
+          <w:szCs w:val="28"/>
+          <w:lang w:val="pl-PL"/>
+        </w:rPr>
+        <w:t xml:space="preserve"> Giao diện </w:t>
       </w:r>
       <w:r>
         <w:rPr>
@@ -16604,7 +16700,7 @@
         </w:rPr>
       </w:pPr>
       <w:bookmarkStart w:id="60" w:name="_Toc168296931"/>
-      <w:bookmarkStart w:id="61" w:name="_Toc168514920"/>
+      <w:bookmarkStart w:id="61" w:name="_Toc168607053"/>
       <w:r>
         <w:rPr>
           <w:rFonts w:ascii="Times New Roman" w:hAnsi="Times New Roman" w:cs="Times New Roman"/>
@@ -16635,7 +16731,7 @@
         </w:rPr>
       </w:pPr>
       <w:bookmarkStart w:id="62" w:name="_Toc168296932"/>
-      <w:bookmarkStart w:id="63" w:name="_Toc168514921"/>
+      <w:bookmarkStart w:id="63" w:name="_Toc168607054"/>
       <w:r>
         <w:rPr>
           <w:rFonts w:ascii="Times New Roman" w:eastAsia="Times New Roman" w:hAnsi="Times New Roman" w:cs="Times New Roman"/>
@@ -16999,7 +17095,7 @@
         </w:rPr>
       </w:pPr>
       <w:bookmarkStart w:id="64" w:name="_Toc168296933"/>
-      <w:bookmarkStart w:id="65" w:name="_Toc168514922"/>
+      <w:bookmarkStart w:id="65" w:name="_Toc168607055"/>
       <w:r>
         <w:rPr>
           <w:rFonts w:ascii="Times New Roman" w:eastAsia="Times New Roman" w:hAnsi="Times New Roman" w:cs="Times New Roman"/>
@@ -17622,7 +17718,25 @@
           <w:szCs w:val="28"/>
           <w:lang w:eastAsia="en-US"/>
         </w:rPr>
-        <w:t>khoa, môn học…</w:t>
+        <w:t>khoa</w:t>
+      </w:r>
+      <w:r>
+        <w:rPr>
+          <w:rFonts w:ascii="Times New Roman" w:eastAsia="Times New Roman" w:hAnsi="Times New Roman" w:cs="Times New Roman"/>
+          <w:sz w:val="28"/>
+          <w:szCs w:val="28"/>
+          <w:lang w:eastAsia="en-US"/>
+        </w:rPr>
+        <w:t>,</w:t>
+      </w:r>
+      <w:r>
+        <w:rPr>
+          <w:rFonts w:ascii="Times New Roman" w:eastAsia="Times New Roman" w:hAnsi="Times New Roman" w:cs="Times New Roman"/>
+          <w:sz w:val="28"/>
+          <w:szCs w:val="28"/>
+          <w:lang w:eastAsia="en-US"/>
+        </w:rPr>
+        <w:t>…</w:t>
       </w:r>
     </w:p>
     <w:p>
@@ -18460,7 +18574,7 @@
         </w:rPr>
       </w:pPr>
       <w:bookmarkStart w:id="66" w:name="_Toc168296934"/>
-      <w:bookmarkStart w:id="67" w:name="_Toc168514923"/>
+      <w:bookmarkStart w:id="67" w:name="_Toc168607056"/>
       <w:r>
         <w:rPr>
           <w:rFonts w:ascii="Times New Roman" w:hAnsi="Times New Roman" w:cs="Times New Roman"/>
@@ -18501,7 +18615,7 @@
         </w:rPr>
       </w:pPr>
       <w:bookmarkStart w:id="68" w:name="_Toc168296935"/>
-      <w:bookmarkStart w:id="69" w:name="_Toc168514924"/>
+      <w:bookmarkStart w:id="69" w:name="_Toc168607057"/>
       <w:r>
         <w:rPr>
           <w:rFonts w:ascii="Times New Roman" w:eastAsia="Times New Roman" w:hAnsi="Times New Roman" w:cs="Times New Roman"/>
@@ -19618,7 +19732,7 @@
           <w:lang w:eastAsia="en-US"/>
         </w:rPr>
       </w:pPr>
-      <w:bookmarkStart w:id="70" w:name="_Toc168514925"/>
+      <w:bookmarkStart w:id="70" w:name="_Toc168607058"/>
       <w:r>
         <w:rPr>
           <w:rFonts w:ascii="Times New Roman" w:eastAsia="Times New Roman" w:hAnsi="Times New Roman" w:cs="Times New Roman"/>
@@ -21364,7 +21478,16 @@
                 <w:sz w:val="26"/>
                 <w:szCs w:val="26"/>
               </w:rPr>
-              <w:t>BIN</w:t>
+              <w:t>BI</w:t>
+            </w:r>
+            <w:r>
+              <w:rPr>
+                <w:rStyle w:val="HTMLCode"/>
+                <w:rFonts w:eastAsiaTheme="minorEastAsia"/>
+                <w:sz w:val="26"/>
+                <w:szCs w:val="26"/>
+              </w:rPr>
+              <w:t>T</w:t>
             </w:r>
           </w:p>
         </w:tc>
@@ -23115,7 +23238,7 @@
                 <w:sz w:val="26"/>
                 <w:szCs w:val="26"/>
               </w:rPr>
-              <w:t>Lịch sử sử dụng</w:t>
+              <w:t>Hành động thực hiện</w:t>
             </w:r>
           </w:p>
         </w:tc>
@@ -23281,7 +23404,16 @@
                 <w:sz w:val="26"/>
                 <w:szCs w:val="26"/>
               </w:rPr>
-              <w:t>Thời gian đăng nhập</w:t>
+              <w:t xml:space="preserve">Thời gian </w:t>
+            </w:r>
+            <w:r>
+              <w:rPr>
+                <w:rStyle w:val="HTMLCode"/>
+                <w:rFonts w:ascii="Times New Roman" w:eastAsiaTheme="minorEastAsia" w:hAnsi="Times New Roman" w:cs="Times New Roman"/>
+                <w:sz w:val="26"/>
+                <w:szCs w:val="26"/>
+              </w:rPr>
+              <w:t>thực hiện hành động</w:t>
             </w:r>
           </w:p>
         </w:tc>
@@ -23364,7 +23496,16 @@
                 <w:sz w:val="26"/>
                 <w:szCs w:val="26"/>
               </w:rPr>
-              <w:t>Chi tiết thời gian sử dụng</w:t>
+              <w:t xml:space="preserve">Chi tiết </w:t>
+            </w:r>
+            <w:r>
+              <w:rPr>
+                <w:rStyle w:val="HTMLCode"/>
+                <w:rFonts w:ascii="Times New Roman" w:eastAsiaTheme="minorEastAsia" w:hAnsi="Times New Roman" w:cs="Times New Roman"/>
+                <w:sz w:val="26"/>
+                <w:szCs w:val="26"/>
+              </w:rPr>
+              <w:t>về hoạt động</w:t>
             </w:r>
           </w:p>
         </w:tc>
@@ -23446,8 +23587,8 @@
       </w:tblPr>
       <w:tblGrid>
         <w:gridCol w:w="2040"/>
-        <w:gridCol w:w="1539"/>
-        <w:gridCol w:w="3903"/>
+        <w:gridCol w:w="1849"/>
+        <w:gridCol w:w="3593"/>
       </w:tblGrid>
       <w:tr>
         <w:trPr>
@@ -23483,7 +23624,7 @@
         </w:tc>
         <w:tc>
           <w:tcPr>
-            <w:tcW w:w="1539" w:type="dxa"/>
+            <w:tcW w:w="1849" w:type="dxa"/>
           </w:tcPr>
           <w:p>
             <w:pPr>
@@ -23510,7 +23651,7 @@
         </w:tc>
         <w:tc>
           <w:tcPr>
-            <w:tcW w:w="3903" w:type="dxa"/>
+            <w:tcW w:w="3593" w:type="dxa"/>
           </w:tcPr>
           <w:p>
             <w:pPr>
@@ -23568,7 +23709,7 @@
         </w:tc>
         <w:tc>
           <w:tcPr>
-            <w:tcW w:w="1539" w:type="dxa"/>
+            <w:tcW w:w="1849" w:type="dxa"/>
           </w:tcPr>
           <w:p>
             <w:pPr>
@@ -23594,7 +23735,7 @@
         </w:tc>
         <w:tc>
           <w:tcPr>
-            <w:tcW w:w="3903" w:type="dxa"/>
+            <w:tcW w:w="3593" w:type="dxa"/>
           </w:tcPr>
           <w:p>
             <w:pPr>
@@ -23660,7 +23801,7 @@
         </w:tc>
         <w:tc>
           <w:tcPr>
-            <w:tcW w:w="1539" w:type="dxa"/>
+            <w:tcW w:w="1849" w:type="dxa"/>
           </w:tcPr>
           <w:p>
             <w:pPr>
@@ -23686,7 +23827,7 @@
         </w:tc>
         <w:tc>
           <w:tcPr>
-            <w:tcW w:w="3903" w:type="dxa"/>
+            <w:tcW w:w="3593" w:type="dxa"/>
           </w:tcPr>
           <w:p>
             <w:pPr>
@@ -23706,7 +23847,7 @@
                 <w:sz w:val="26"/>
                 <w:szCs w:val="26"/>
               </w:rPr>
-              <w:t>Mã khoa thi</w:t>
+              <w:t>Mã khoa</w:t>
             </w:r>
           </w:p>
         </w:tc>
@@ -23743,7 +23884,7 @@
         </w:tc>
         <w:tc>
           <w:tcPr>
-            <w:tcW w:w="1539" w:type="dxa"/>
+            <w:tcW w:w="1849" w:type="dxa"/>
           </w:tcPr>
           <w:p>
             <w:pPr>
@@ -23769,7 +23910,7 @@
         </w:tc>
         <w:tc>
           <w:tcPr>
-            <w:tcW w:w="3903" w:type="dxa"/>
+            <w:tcW w:w="3593" w:type="dxa"/>
           </w:tcPr>
           <w:p>
             <w:pPr>
@@ -23826,7 +23967,7 @@
         </w:tc>
         <w:tc>
           <w:tcPr>
-            <w:tcW w:w="1539" w:type="dxa"/>
+            <w:tcW w:w="1849" w:type="dxa"/>
           </w:tcPr>
           <w:p>
             <w:pPr>
@@ -23852,7 +23993,7 @@
         </w:tc>
         <w:tc>
           <w:tcPr>
-            <w:tcW w:w="3903" w:type="dxa"/>
+            <w:tcW w:w="3593" w:type="dxa"/>
           </w:tcPr>
           <w:p>
             <w:pPr>
@@ -23909,7 +24050,7 @@
         </w:tc>
         <w:tc>
           <w:tcPr>
-            <w:tcW w:w="1539" w:type="dxa"/>
+            <w:tcW w:w="1849" w:type="dxa"/>
           </w:tcPr>
           <w:p>
             <w:pPr>
@@ -23935,7 +24076,7 @@
         </w:tc>
         <w:tc>
           <w:tcPr>
-            <w:tcW w:w="3903" w:type="dxa"/>
+            <w:tcW w:w="3593" w:type="dxa"/>
           </w:tcPr>
           <w:p>
             <w:pPr>
@@ -23992,7 +24133,7 @@
         </w:tc>
         <w:tc>
           <w:tcPr>
-            <w:tcW w:w="1539" w:type="dxa"/>
+            <w:tcW w:w="1849" w:type="dxa"/>
           </w:tcPr>
           <w:p>
             <w:pPr>
@@ -24018,7 +24159,7 @@
         </w:tc>
         <w:tc>
           <w:tcPr>
-            <w:tcW w:w="3903" w:type="dxa"/>
+            <w:tcW w:w="3593" w:type="dxa"/>
           </w:tcPr>
           <w:p>
             <w:pPr>
@@ -24506,7 +24647,16 @@
                 <w:sz w:val="26"/>
                 <w:szCs w:val="26"/>
               </w:rPr>
-              <w:t>Ảnh câu hỏi</w:t>
+              <w:t>Mã ả</w:t>
+            </w:r>
+            <w:r>
+              <w:rPr>
+                <w:rStyle w:val="HTMLCode"/>
+                <w:rFonts w:ascii="Times New Roman" w:eastAsiaTheme="minorEastAsia" w:hAnsi="Times New Roman" w:cs="Times New Roman"/>
+                <w:sz w:val="26"/>
+                <w:szCs w:val="26"/>
+              </w:rPr>
+              <w:t>nh câu hỏi</w:t>
             </w:r>
           </w:p>
         </w:tc>
@@ -25004,7 +25154,7 @@
                 <w:sz w:val="26"/>
                 <w:szCs w:val="26"/>
               </w:rPr>
-              <w:t>Số câu trả lời đúng</w:t>
+              <w:t>Đáp án đúng (1A, 2B, 3C, 4D)</w:t>
             </w:r>
           </w:p>
         </w:tc>
@@ -25494,7 +25644,7 @@
           <w:szCs w:val="28"/>
         </w:rPr>
       </w:pPr>
-      <w:bookmarkStart w:id="71" w:name="_Toc168514926"/>
+      <w:bookmarkStart w:id="71" w:name="_Toc168607059"/>
       <w:r>
         <w:rPr>
           <w:rStyle w:val="HTMLCode"/>
@@ -25641,7 +25791,7 @@
         </w:rPr>
       </w:pPr>
       <w:bookmarkStart w:id="72" w:name="_Toc168296937"/>
-      <w:bookmarkStart w:id="73" w:name="_Toc168514927"/>
+      <w:bookmarkStart w:id="73" w:name="_Toc168607060"/>
       <w:r>
         <w:rPr>
           <w:rFonts w:ascii="Times New Roman" w:hAnsi="Times New Roman" w:cs="Times New Roman"/>
@@ -25693,7 +25843,7 @@
           <w:szCs w:val="28"/>
         </w:rPr>
       </w:pPr>
-      <w:bookmarkStart w:id="74" w:name="_Toc168514928"/>
+      <w:bookmarkStart w:id="74" w:name="_Toc168607061"/>
       <w:r>
         <w:rPr>
           <w:rFonts w:ascii="Times New Roman" w:hAnsi="Times New Roman" w:cs="Times New Roman"/>
@@ -26396,8 +26546,8 @@
           <w:szCs w:val="28"/>
         </w:rPr>
       </w:pPr>
-      <w:bookmarkStart w:id="75" w:name="_Toc168514929"/>
-      <w:bookmarkStart w:id="76" w:name="_Toc168296938"/>
+      <w:bookmarkStart w:id="75" w:name="_Toc168296938"/>
+      <w:bookmarkStart w:id="76" w:name="_Toc168607062"/>
       <w:r>
         <w:rPr>
           <w:rFonts w:ascii="Times New Roman" w:hAnsi="Times New Roman" w:cs="Times New Roman"/>
@@ -26423,7 +26573,7 @@
           <w:sz w:val="28"/>
           <w:szCs w:val="28"/>
         </w:rPr>
-        <w:t xml:space="preserve">Cài phần mềm </w:t>
+        <w:t xml:space="preserve">Cài </w:t>
       </w:r>
       <w:r>
         <w:rPr>
@@ -26436,9 +26586,35 @@
           <w:sz w:val="28"/>
           <w:szCs w:val="28"/>
         </w:rPr>
+        <w:t xml:space="preserve">đặt </w:t>
+      </w:r>
+      <w:r>
+        <w:rPr>
+          <w:rFonts w:ascii="Times New Roman" w:hAnsi="Times New Roman" w:cs="Times New Roman"/>
+          <w:b w:val="0"/>
+          <w:bCs w:val="0"/>
+          <w:i/>
+          <w:iCs/>
+          <w:color w:val="auto"/>
+          <w:sz w:val="28"/>
+          <w:szCs w:val="28"/>
+        </w:rPr>
+        <w:t xml:space="preserve">phần mềm </w:t>
+      </w:r>
+      <w:r>
+        <w:rPr>
+          <w:rFonts w:ascii="Times New Roman" w:hAnsi="Times New Roman" w:cs="Times New Roman"/>
+          <w:b w:val="0"/>
+          <w:bCs w:val="0"/>
+          <w:i/>
+          <w:iCs/>
+          <w:color w:val="auto"/>
+          <w:sz w:val="28"/>
+          <w:szCs w:val="28"/>
+        </w:rPr>
         <w:t>Exam Administrator</w:t>
       </w:r>
-      <w:bookmarkEnd w:id="75"/>
+      <w:bookmarkEnd w:id="76"/>
     </w:p>
     <w:p>
       <w:pPr>
@@ -27009,7 +27185,7 @@
           <w:szCs w:val="28"/>
         </w:rPr>
       </w:pPr>
-      <w:bookmarkStart w:id="77" w:name="_Toc168514930"/>
+      <w:bookmarkStart w:id="77" w:name="_Toc168607063"/>
       <w:r>
         <w:rPr>
           <w:rFonts w:ascii="Times New Roman" w:hAnsi="Times New Roman" w:cs="Times New Roman"/>
@@ -27035,7 +27211,33 @@
           <w:sz w:val="28"/>
           <w:szCs w:val="28"/>
         </w:rPr>
-        <w:t xml:space="preserve">Cài phần mềm </w:t>
+        <w:t xml:space="preserve">Cài </w:t>
+      </w:r>
+      <w:r>
+        <w:rPr>
+          <w:rFonts w:ascii="Times New Roman" w:hAnsi="Times New Roman" w:cs="Times New Roman"/>
+          <w:b w:val="0"/>
+          <w:bCs w:val="0"/>
+          <w:i/>
+          <w:iCs/>
+          <w:color w:val="auto"/>
+          <w:sz w:val="28"/>
+          <w:szCs w:val="28"/>
+        </w:rPr>
+        <w:t xml:space="preserve">đặt </w:t>
+      </w:r>
+      <w:r>
+        <w:rPr>
+          <w:rFonts w:ascii="Times New Roman" w:hAnsi="Times New Roman" w:cs="Times New Roman"/>
+          <w:b w:val="0"/>
+          <w:bCs w:val="0"/>
+          <w:i/>
+          <w:iCs/>
+          <w:color w:val="auto"/>
+          <w:sz w:val="28"/>
+          <w:szCs w:val="28"/>
+        </w:rPr>
+        <w:t xml:space="preserve">phần mềm </w:t>
       </w:r>
       <w:r>
         <w:rPr>
@@ -27550,7 +27752,7 @@
           <w:szCs w:val="36"/>
         </w:rPr>
       </w:pPr>
-      <w:bookmarkStart w:id="78" w:name="_Toc168514931"/>
+      <w:bookmarkStart w:id="78" w:name="_Toc168607064"/>
       <w:r>
         <w:rPr>
           <w:rFonts w:ascii="Times New Roman" w:hAnsi="Times New Roman" w:cs="Times New Roman"/>
@@ -27561,7 +27763,7 @@
         <w:lastRenderedPageBreak/>
         <w:t>4. Kết luận đánh giá</w:t>
       </w:r>
-      <w:bookmarkEnd w:id="76"/>
+      <w:bookmarkEnd w:id="75"/>
       <w:bookmarkEnd w:id="78"/>
     </w:p>
     <w:p>
@@ -27578,7 +27780,7 @@
         </w:rPr>
       </w:pPr>
       <w:bookmarkStart w:id="79" w:name="_Toc168296939"/>
-      <w:bookmarkStart w:id="80" w:name="_Toc168514932"/>
+      <w:bookmarkStart w:id="80" w:name="_Toc168607065"/>
       <w:r>
         <w:rPr>
           <w:rFonts w:ascii="Times New Roman" w:hAnsi="Times New Roman" w:cs="Times New Roman"/>
@@ -27606,7 +27808,7 @@
           <w:szCs w:val="28"/>
         </w:rPr>
       </w:pPr>
-      <w:bookmarkStart w:id="81" w:name="_Toc168514933"/>
+      <w:bookmarkStart w:id="81" w:name="_Toc168607066"/>
       <w:r>
         <w:rPr>
           <w:rFonts w:ascii="Times New Roman" w:hAnsi="Times New Roman" w:cs="Times New Roman"/>
@@ -27752,7 +27954,7 @@
           <w:szCs w:val="28"/>
         </w:rPr>
       </w:pPr>
-      <w:bookmarkStart w:id="82" w:name="_Toc168514934"/>
+      <w:bookmarkStart w:id="82" w:name="_Toc168607067"/>
       <w:r>
         <w:rPr>
           <w:rFonts w:ascii="Times New Roman" w:hAnsi="Times New Roman" w:cs="Times New Roman"/>
@@ -27890,7 +28092,7 @@
           <w:szCs w:val="28"/>
         </w:rPr>
       </w:pPr>
-      <w:bookmarkStart w:id="83" w:name="_Toc168514935"/>
+      <w:bookmarkStart w:id="83" w:name="_Toc168607068"/>
       <w:r>
         <w:rPr>
           <w:rFonts w:ascii="Times New Roman" w:hAnsi="Times New Roman" w:cs="Times New Roman"/>
@@ -27967,7 +28169,7 @@
           <w:szCs w:val="28"/>
         </w:rPr>
       </w:pPr>
-      <w:bookmarkStart w:id="84" w:name="_Toc168514936"/>
+      <w:bookmarkStart w:id="84" w:name="_Toc168607069"/>
       <w:r>
         <w:rPr>
           <w:rFonts w:ascii="Times New Roman" w:hAnsi="Times New Roman" w:cs="Times New Roman"/>
@@ -28066,7 +28268,7 @@
           <w:szCs w:val="28"/>
         </w:rPr>
       </w:pPr>
-      <w:bookmarkStart w:id="85" w:name="_Toc168514937"/>
+      <w:bookmarkStart w:id="85" w:name="_Toc168607070"/>
       <w:r>
         <w:rPr>
           <w:rFonts w:ascii="Times New Roman" w:hAnsi="Times New Roman" w:cs="Times New Roman"/>
@@ -28180,7 +28382,7 @@
           <w:szCs w:val="28"/>
         </w:rPr>
       </w:pPr>
-      <w:bookmarkStart w:id="86" w:name="_Toc168514938"/>
+      <w:bookmarkStart w:id="86" w:name="_Toc168607071"/>
       <w:r>
         <w:rPr>
           <w:rFonts w:ascii="Times New Roman" w:hAnsi="Times New Roman" w:cs="Times New Roman"/>
@@ -28256,7 +28458,7 @@
           <w:szCs w:val="28"/>
         </w:rPr>
       </w:pPr>
-      <w:bookmarkStart w:id="87" w:name="_Toc168514939"/>
+      <w:bookmarkStart w:id="87" w:name="_Toc168607072"/>
       <w:r>
         <w:rPr>
           <w:rFonts w:ascii="Times New Roman" w:hAnsi="Times New Roman" w:cs="Times New Roman"/>
@@ -28266,7 +28468,29 @@
           <w:sz w:val="28"/>
           <w:szCs w:val="28"/>
         </w:rPr>
-        <w:t>4.1.7. Thống kê và xử lý dữ liệu</w:t>
+        <w:t xml:space="preserve">4.1.7. </w:t>
+      </w:r>
+      <w:r>
+        <w:rPr>
+          <w:rFonts w:ascii="Times New Roman" w:hAnsi="Times New Roman" w:cs="Times New Roman"/>
+          <w:i/>
+          <w:iCs/>
+          <w:color w:val="auto"/>
+          <w:sz w:val="28"/>
+          <w:szCs w:val="28"/>
+        </w:rPr>
+        <w:t>Vấn đề về t</w:t>
+      </w:r>
+      <w:r>
+        <w:rPr>
+          <w:rFonts w:ascii="Times New Roman" w:hAnsi="Times New Roman" w:cs="Times New Roman"/>
+          <w:i/>
+          <w:iCs/>
+          <w:color w:val="auto"/>
+          <w:sz w:val="28"/>
+          <w:szCs w:val="28"/>
+        </w:rPr>
+        <w:t>hống kê và xử lý dữ liệu</w:t>
       </w:r>
       <w:bookmarkEnd w:id="87"/>
     </w:p>
@@ -28379,7 +28603,7 @@
           <w:sz w:val="28"/>
           <w:szCs w:val="28"/>
         </w:rPr>
-        <w:t>Giao diện còn nhiều sự thiếu tiện dụng cho người dùng</w:t>
+        <w:t>Chưa được đa dạng về sự lựa chọn khi nhiều đáp án và loại hình câu hỏi đa dạng như (video, âm thanh)</w:t>
       </w:r>
     </w:p>
     <w:p>
@@ -28406,33 +28630,6 @@
           <w:sz w:val="28"/>
           <w:szCs w:val="28"/>
         </w:rPr>
-        <w:t>Chưa được đa dạng về sự lựa chọn khi nhiều đáp án và loại hình câu hỏi đa dạng như (video, âm thanh)</w:t>
-      </w:r>
-    </w:p>
-    <w:p>
-      <w:pPr>
-        <w:pStyle w:val="ListParagraph"/>
-        <w:numPr>
-          <w:ilvl w:val="0"/>
-          <w:numId w:val="63"/>
-        </w:numPr>
-        <w:spacing w:line="360" w:lineRule="auto"/>
-        <w:ind w:left="990" w:hanging="450"/>
-        <w:jc w:val="both"/>
-        <w:rPr>
-          <w:rFonts w:ascii="Times New Roman" w:hAnsi="Times New Roman" w:cs="Times New Roman"/>
-          <w:iCs/>
-          <w:sz w:val="28"/>
-          <w:szCs w:val="28"/>
-        </w:rPr>
-      </w:pPr>
-      <w:r>
-        <w:rPr>
-          <w:rFonts w:ascii="Times New Roman" w:hAnsi="Times New Roman" w:cs="Times New Roman"/>
-          <w:iCs/>
-          <w:sz w:val="28"/>
-          <w:szCs w:val="28"/>
-        </w:rPr>
         <w:t xml:space="preserve">Không nhập được tự động danh sách sinh viên và giáo viên bằng file </w:t>
       </w:r>
     </w:p>
@@ -28450,7 +28647,7 @@
         </w:rPr>
       </w:pPr>
       <w:bookmarkStart w:id="88" w:name="_Toc168296940"/>
-      <w:bookmarkStart w:id="89" w:name="_Toc168514940"/>
+      <w:bookmarkStart w:id="89" w:name="_Toc168607073"/>
       <w:r>
         <w:rPr>
           <w:rFonts w:ascii="Times New Roman" w:hAnsi="Times New Roman" w:cs="Times New Roman"/>
@@ -28669,7 +28866,7 @@
         </w:rPr>
       </w:pPr>
       <w:bookmarkStart w:id="90" w:name="_Toc168296941"/>
-      <w:bookmarkStart w:id="91" w:name="_Toc168514941"/>
+      <w:bookmarkStart w:id="91" w:name="_Toc168607074"/>
       <w:r>
         <w:rPr>
           <w:rFonts w:ascii="Times New Roman" w:hAnsi="Times New Roman" w:cs="Times New Roman"/>
@@ -28711,7 +28908,7 @@
         </w:rPr>
       </w:pPr>
       <w:bookmarkStart w:id="92" w:name="_Toc168296942"/>
-      <w:bookmarkStart w:id="93" w:name="_Toc168514942"/>
+      <w:bookmarkStart w:id="93" w:name="_Toc168607075"/>
       <w:r>
         <w:rPr>
           <w:rFonts w:ascii="Times New Roman" w:eastAsia="Times New Roman" w:hAnsi="Times New Roman" w:cs="Times New Roman"/>
@@ -28930,8 +29127,8 @@
           <w:lang w:eastAsia="en-US"/>
         </w:rPr>
       </w:pPr>
-      <w:bookmarkStart w:id="94" w:name="_Toc168514943"/>
-      <w:bookmarkStart w:id="95" w:name="_Toc168296943"/>
+      <w:bookmarkStart w:id="94" w:name="_Toc168296943"/>
+      <w:bookmarkStart w:id="95" w:name="_Toc168607076"/>
       <w:r>
         <w:rPr>
           <w:rFonts w:ascii="Times New Roman" w:eastAsia="Times New Roman" w:hAnsi="Times New Roman" w:cs="Times New Roman"/>
@@ -28944,7 +29141,7 @@
         </w:rPr>
         <w:t>4.3.2. Đánh giá chi tiết</w:t>
       </w:r>
-      <w:bookmarkEnd w:id="94"/>
+      <w:bookmarkEnd w:id="95"/>
     </w:p>
     <w:p>
       <w:pPr>
@@ -29500,8 +29697,8 @@
         </w:rPr>
       </w:pPr>
       <w:bookmarkStart w:id="96" w:name="_Toc168296944"/>
-      <w:bookmarkStart w:id="97" w:name="_Toc168514944"/>
-      <w:bookmarkEnd w:id="95"/>
+      <w:bookmarkStart w:id="97" w:name="_Toc168607077"/>
+      <w:bookmarkEnd w:id="94"/>
       <w:r>
         <w:rPr>
           <w:rFonts w:ascii="Times New Roman" w:eastAsia="Times New Roman" w:hAnsi="Times New Roman" w:cs="Times New Roman"/>
@@ -29614,7 +29811,7 @@
           <w:color w:val="auto"/>
         </w:rPr>
       </w:pPr>
-      <w:bookmarkStart w:id="98" w:name="_Toc168514945"/>
+      <w:bookmarkStart w:id="98" w:name="_Toc168607078"/>
       <w:r>
         <w:rPr>
           <w:rFonts w:ascii="Times New Roman" w:hAnsi="Times New Roman" w:cs="Times New Roman"/>

</xml_diff>